<commit_message>
feat(docs): actualización de la documentación y adjuntar capturas de pantalla
</commit_message>
<xml_diff>
--- a/DOC/20240905_DOC_documentacion.docx
+++ b/DOC/20240905_DOC_documentacion.docx
@@ -4,40 +4,7 @@
   <w:body>
     <w:p>
       <w:pPr>
-        <w:rPr>
-          <w:b/>
-          <w:bCs/>
-          <w:lang w:val="es-PE"/>
-        </w:rPr>
-      </w:pPr>
-      <w:r>
-        <w:rPr>
-          <w:b/>
-          <w:bCs/>
-          <w:lang w:val="es-PE"/>
-        </w:rPr>
-        <w:t>Documentación del Proyecto - Recomendaciones Agrónomas</w:t>
-      </w:r>
-    </w:p>
-    <w:p>
-      <w:pPr>
-        <w:rPr>
-          <w:b/>
-          <w:bCs/>
-          <w:lang w:val="es-PE"/>
-        </w:rPr>
-      </w:pPr>
-      <w:r>
-        <w:rPr>
-          <w:b/>
-          <w:bCs/>
-          <w:lang w:val="es-PE"/>
-        </w:rPr>
-        <w:t>Descripción del Proyecto</w:t>
-      </w:r>
-    </w:p>
-    <w:p>
-      <w:pPr>
+        <w:pStyle w:val="Ttulo"/>
         <w:rPr>
           <w:lang w:val="es-PE"/>
         </w:rPr>
@@ -46,2826 +13,872 @@
         <w:rPr>
           <w:lang w:val="es-PE"/>
         </w:rPr>
-        <w:t xml:space="preserve">Este proyecto implementa un Sistema de Recomendaciones Agrónomas que utiliza </w:t>
-      </w:r>
-      <w:r>
-        <w:rPr>
-          <w:b/>
-          <w:bCs/>
-          <w:lang w:val="es-PE"/>
-        </w:rPr>
-        <w:t>TensorFlow.js</w:t>
+        <w:t xml:space="preserve">Documentación Técnica de la </w:t>
       </w:r>
       <w:r>
         <w:rPr>
           <w:lang w:val="es-PE"/>
         </w:rPr>
-        <w:t xml:space="preserve"> para proporcionar recomendaciones en tiempo real para el cuidado de plantas. El sistema toma parámetros como la humedad del aire, la humedad del suelo, la temperatura, y ahora incluye datos adicionales de API externas (como </w:t>
-      </w:r>
-      <w:proofErr w:type="spellStart"/>
-      <w:r>
-        <w:rPr>
-          <w:b/>
-          <w:bCs/>
-          <w:lang w:val="es-PE"/>
-        </w:rPr>
-        <w:t>Trefle</w:t>
-      </w:r>
-      <w:proofErr w:type="spellEnd"/>
-      <w:r>
-        <w:rPr>
-          <w:b/>
-          <w:bCs/>
-          <w:lang w:val="es-PE"/>
-        </w:rPr>
-        <w:t xml:space="preserve"> API</w:t>
+        <w:t>A</w:t>
       </w:r>
       <w:r>
         <w:rPr>
           <w:lang w:val="es-PE"/>
         </w:rPr>
-        <w:t>) para generar sugerencias precisas sobre el cuidado de plantas. El modelo predictivo se ejecuta directamente en el navegador, lo que permite procesar los datos de manera local, rápida y sin depender de servidores remotos.</w:t>
+        <w:t>plicación Web</w:t>
       </w:r>
     </w:p>
     <w:p>
       <w:pPr>
+        <w:pStyle w:val="Ttulo1"/>
         <w:rPr>
-          <w:b/>
-          <w:bCs/>
           <w:lang w:val="es-PE"/>
         </w:rPr>
       </w:pPr>
       <w:r>
         <w:rPr>
-          <w:b/>
-          <w:bCs/>
           <w:lang w:val="es-PE"/>
         </w:rPr>
-        <w:t>Tecnologías Utilizadas</w:t>
+        <w:t>1. Resumen</w:t>
       </w:r>
     </w:p>
     <w:p>
       <w:pPr>
-        <w:numPr>
-          <w:ilvl w:val="0"/>
-          <w:numId w:val="26"/>
-        </w:numPr>
         <w:rPr>
           <w:lang w:val="es-PE"/>
         </w:rPr>
       </w:pPr>
       <w:r>
         <w:rPr>
-          <w:b/>
-          <w:bCs/>
           <w:lang w:val="es-PE"/>
         </w:rPr>
-        <w:t>React.js</w:t>
+        <w:t>Esta aplicación web es un sistema integral que combina datos de sensores ambientales con recomendaciones agrícolas. Utiliza React para el frontend, Firebase como backend en tiempo real, y Chart.js para la visualización de datos. El sistema proporciona recomendaciones de cultivos basadas en condiciones ambientales actuales y muestra mapas interactivos con información meteorológica.</w:t>
+      </w:r>
+    </w:p>
+    <w:p>
+      <w:pPr>
+        <w:pStyle w:val="Ttulo1"/>
+        <w:rPr>
+          <w:lang w:val="es-PE"/>
+        </w:rPr>
+      </w:pPr>
+      <w:r>
+        <w:rPr>
+          <w:lang w:val="es-PE"/>
+        </w:rPr>
+        <w:t>2. Estructura del Proyecto</w:t>
+      </w:r>
+    </w:p>
+    <w:p>
+      <w:pPr>
+        <w:rPr>
+          <w:lang w:val="es-PE"/>
+        </w:rPr>
+      </w:pPr>
+      <w:r>
+        <w:rPr>
+          <w:lang w:val="es-PE"/>
+        </w:rPr>
+        <w:t>El proyecto está compuesto por los siguientes archivos clave:</w:t>
       </w:r>
       <w:r>
         <w:rPr>
           <w:lang w:val="es-PE"/>
         </w:rPr>
-        <w:t>: Framework para la creación de interfaces interactivas.</w:t>
-      </w:r>
-    </w:p>
-    <w:p>
-      <w:pPr>
-        <w:numPr>
-          <w:ilvl w:val="0"/>
-          <w:numId w:val="26"/>
-        </w:numPr>
-        <w:rPr>
-          <w:lang w:val="es-PE"/>
-        </w:rPr>
-      </w:pPr>
-      <w:r>
-        <w:rPr>
-          <w:b/>
-          <w:bCs/>
-          <w:lang w:val="es-PE"/>
-        </w:rPr>
-        <w:t>TensorFlow.js</w:t>
+        <w:br/>
+        <w:t>1. index.html</w:t>
       </w:r>
       <w:r>
         <w:rPr>
           <w:lang w:val="es-PE"/>
         </w:rPr>
-        <w:t>: Para la creación y ejecución de modelos de aprendizaje automático en el navegador.</w:t>
+        <w:br/>
+        <w:t>2. condiciones_</w:t>
       </w:r>
-    </w:p>
-    <w:p>
-      <w:pPr>
-        <w:numPr>
-          <w:ilvl w:val="0"/>
-          <w:numId w:val="26"/>
-        </w:numPr>
+      <w:proofErr w:type="gramStart"/>
+      <w:r>
         <w:rPr>
           <w:lang w:val="es-PE"/>
         </w:rPr>
-      </w:pPr>
+        <w:t>cultivos.json</w:t>
+      </w:r>
+      <w:proofErr w:type="gramEnd"/>
       <w:r>
         <w:rPr>
-          <w:b/>
-          <w:bCs/>
           <w:lang w:val="es-PE"/>
         </w:rPr>
-        <w:t>Node.js</w:t>
+        <w:br/>
+        <w:t>3. dataUploader.js</w:t>
       </w:r>
       <w:r>
         <w:rPr>
           <w:lang w:val="es-PE"/>
         </w:rPr>
-        <w:t xml:space="preserve">: </w:t>
-      </w:r>
-      <w:proofErr w:type="spellStart"/>
-      <w:r>
-        <w:rPr>
-          <w:lang w:val="es-PE"/>
-        </w:rPr>
-        <w:t>Backend</w:t>
-      </w:r>
-      <w:proofErr w:type="spellEnd"/>
-      <w:r>
-        <w:rPr>
-          <w:lang w:val="es-PE"/>
-        </w:rPr>
-        <w:t xml:space="preserve"> del proyecto, maneja las peticiones y sirve los archivos.</w:t>
-      </w:r>
-    </w:p>
-    <w:p>
-      <w:pPr>
-        <w:numPr>
-          <w:ilvl w:val="0"/>
-          <w:numId w:val="26"/>
-        </w:numPr>
-        <w:rPr>
-          <w:lang w:val="es-PE"/>
-        </w:rPr>
-      </w:pPr>
-      <w:r>
-        <w:rPr>
-          <w:b/>
-          <w:bCs/>
-          <w:lang w:val="es-PE"/>
-        </w:rPr>
-        <w:t>Bootstrap</w:t>
+        <w:br/>
+        <w:t>4. firebase.js</w:t>
       </w:r>
       <w:r>
         <w:rPr>
           <w:lang w:val="es-PE"/>
         </w:rPr>
-        <w:t>: Framework CSS para mejorar la presentación de la interfaz.</w:t>
-      </w:r>
-    </w:p>
-    <w:p>
-      <w:pPr>
-        <w:numPr>
-          <w:ilvl w:val="0"/>
-          <w:numId w:val="26"/>
-        </w:numPr>
-        <w:rPr>
-          <w:lang w:val="es-PE"/>
-        </w:rPr>
-      </w:pPr>
-      <w:r>
-        <w:rPr>
-          <w:b/>
-          <w:bCs/>
-          <w:lang w:val="es-PE"/>
-        </w:rPr>
-        <w:t>Chart.js</w:t>
+        <w:br/>
+        <w:t>5. graficas.js</w:t>
       </w:r>
       <w:r>
         <w:rPr>
           <w:lang w:val="es-PE"/>
         </w:rPr>
-        <w:t>: Para la creación de gráficos interactivos que muestran datos climáticos y parámetros de la planta.</w:t>
-      </w:r>
-    </w:p>
-    <w:p>
-      <w:pPr>
-        <w:numPr>
-          <w:ilvl w:val="0"/>
-          <w:numId w:val="26"/>
-        </w:numPr>
-        <w:rPr>
-          <w:lang w:val="es-PE"/>
-        </w:rPr>
-      </w:pPr>
-      <w:r>
-        <w:rPr>
-          <w:b/>
-          <w:bCs/>
-          <w:lang w:val="es-PE"/>
-        </w:rPr>
-        <w:t>Axios</w:t>
+        <w:br/>
+        <w:t>6. maps.js</w:t>
       </w:r>
       <w:r>
         <w:rPr>
           <w:lang w:val="es-PE"/>
         </w:rPr>
-        <w:t xml:space="preserve">: Para consumir datos de la API externa </w:t>
+        <w:br/>
+        <w:t>7. model.js</w:t>
       </w:r>
-      <w:proofErr w:type="spellStart"/>
       <w:r>
         <w:rPr>
-          <w:b/>
-          <w:bCs/>
           <w:lang w:val="es-PE"/>
         </w:rPr>
-        <w:t>Trefle</w:t>
+        <w:br/>
+        <w:t>8. recommendation.js</w:t>
       </w:r>
-      <w:proofErr w:type="spellEnd"/>
+      <w:r>
+        <w:rPr>
+          <w:lang w:val="es-PE"/>
+        </w:rPr>
+        <w:br/>
+        <w:t>9. weather.js</w:t>
+      </w:r>
+      <w:r>
+        <w:rPr>
+          <w:lang w:val="es-PE"/>
+        </w:rPr>
+        <w:br/>
+        <w:t>10. style.css</w:t>
+      </w:r>
+      <w:r>
+        <w:rPr>
+          <w:lang w:val="es-PE"/>
+        </w:rPr>
+        <w:br/>
+        <w:t>11. styleSensores.css</w:t>
+      </w:r>
+      <w:r>
+        <w:rPr>
+          <w:lang w:val="es-PE"/>
+        </w:rPr>
+        <w:br/>
+        <w:t>12. App.js</w:t>
+      </w:r>
+    </w:p>
+    <w:p>
+      <w:pPr>
+        <w:pStyle w:val="Ttulo2"/>
+        <w:rPr>
+          <w:lang w:val="es-PE"/>
+        </w:rPr>
+      </w:pPr>
+      <w:r>
+        <w:rPr>
+          <w:lang w:val="es-PE"/>
+        </w:rPr>
+        <w:t>2.1. index.html</w:t>
+      </w:r>
+    </w:p>
+    <w:p>
+      <w:pPr>
+        <w:rPr>
+          <w:lang w:val="es-PE"/>
+        </w:rPr>
+      </w:pPr>
+      <w:r>
+        <w:rPr>
+          <w:lang w:val="es-PE"/>
+        </w:rPr>
+        <w:t>Actúa como plantilla principal para la aplicación React.</w:t>
+      </w:r>
+      <w:r>
+        <w:rPr>
+          <w:lang w:val="es-PE"/>
+        </w:rPr>
+        <w:br/>
+        <w:t xml:space="preserve">Incluye referencias al favicon y al archivo </w:t>
+      </w:r>
+      <w:proofErr w:type="gramStart"/>
+      <w:r>
+        <w:rPr>
+          <w:lang w:val="es-PE"/>
+        </w:rPr>
+        <w:t>manifest.json</w:t>
+      </w:r>
+      <w:proofErr w:type="gramEnd"/>
       <w:r>
         <w:rPr>
           <w:lang w:val="es-PE"/>
         </w:rPr>
         <w:t>.</w:t>
       </w:r>
-    </w:p>
-    <w:p>
-      <w:pPr>
-        <w:numPr>
-          <w:ilvl w:val="0"/>
-          <w:numId w:val="26"/>
-        </w:numPr>
-        <w:rPr>
-          <w:lang w:val="es-PE"/>
-        </w:rPr>
-      </w:pPr>
-      <w:proofErr w:type="spellStart"/>
-      <w:r>
-        <w:rPr>
-          <w:b/>
-          <w:bCs/>
-          <w:lang w:val="es-PE"/>
-        </w:rPr>
-        <w:t>npm</w:t>
-      </w:r>
-      <w:proofErr w:type="spellEnd"/>
       <w:r>
         <w:rPr>
           <w:lang w:val="es-PE"/>
         </w:rPr>
-        <w:t>: Utilizado para gestionar las dependencias del proyecto.</w:t>
+        <w:br/>
+        <w:t>Contiene el &lt;div id="root"&gt;&lt;/div&gt; donde se montará la aplicación React.</w:t>
       </w:r>
-    </w:p>
-    <w:p>
-      <w:pPr>
-        <w:rPr>
-          <w:b/>
-          <w:bCs/>
-          <w:lang w:val="es-PE"/>
-        </w:rPr>
-      </w:pPr>
-      <w:r>
-        <w:rPr>
-          <w:b/>
-          <w:bCs/>
-          <w:lang w:val="es-PE"/>
-        </w:rPr>
-        <w:t>Dependencias</w:t>
-      </w:r>
-    </w:p>
-    <w:p>
-      <w:pPr>
-        <w:rPr>
-          <w:lang w:val="es-PE"/>
-        </w:rPr>
-      </w:pPr>
       <w:r>
         <w:rPr>
           <w:lang w:val="es-PE"/>
         </w:rPr>
-        <w:t xml:space="preserve">El proyecto incluye las siguientes dependencias, que están listadas en el archivo </w:t>
+        <w:br/>
+        <w:t>Incluye el script para cargar la API de Google Maps con una clave de API específica.</w:t>
       </w:r>
-      <w:proofErr w:type="spellStart"/>
+    </w:p>
+    <w:p>
+      <w:pPr>
+        <w:pStyle w:val="Ttulo2"/>
+        <w:rPr>
+          <w:lang w:val="es-PE"/>
+        </w:rPr>
+      </w:pPr>
+      <w:r>
+        <w:rPr>
+          <w:lang w:val="es-PE"/>
+        </w:rPr>
+        <w:t>2.2. condiciones_</w:t>
+      </w:r>
       <w:proofErr w:type="gramStart"/>
       <w:r>
         <w:rPr>
           <w:lang w:val="es-PE"/>
         </w:rPr>
-        <w:t>package.json</w:t>
+        <w:t>cultivos.json</w:t>
       </w:r>
-      <w:proofErr w:type="spellEnd"/>
       <w:proofErr w:type="gramEnd"/>
+    </w:p>
+    <w:p>
+      <w:pPr>
+        <w:rPr>
+          <w:lang w:val="es-PE"/>
+        </w:rPr>
+      </w:pPr>
       <w:r>
         <w:rPr>
           <w:lang w:val="es-PE"/>
         </w:rPr>
-        <w:t>:</w:t>
+        <w:t>Almacena una lista de cultivos y sus condiciones ambientales óptimas.</w:t>
+      </w:r>
+      <w:r>
+        <w:rPr>
+          <w:lang w:val="es-PE"/>
+        </w:rPr>
+        <w:br/>
+        <w:t>Cada cultivo incluye:</w:t>
+      </w:r>
+      <w:r>
+        <w:rPr>
+          <w:lang w:val="es-PE"/>
+        </w:rPr>
+        <w:br/>
+        <w:t xml:space="preserve">   - nombre: Nombre del cultivo.</w:t>
+      </w:r>
+      <w:r>
+        <w:rPr>
+          <w:lang w:val="es-PE"/>
+        </w:rPr>
+        <w:br/>
+        <w:t xml:space="preserve">   - condiciones: Objeto que contiene humedad_ambiental, humedad_suelo, y temperatura.</w:t>
       </w:r>
     </w:p>
     <w:p>
       <w:pPr>
-        <w:numPr>
-          <w:ilvl w:val="0"/>
-          <w:numId w:val="27"/>
-        </w:numPr>
+        <w:pStyle w:val="Ttulo2"/>
         <w:rPr>
           <w:lang w:val="es-PE"/>
         </w:rPr>
       </w:pPr>
-      <w:proofErr w:type="spellStart"/>
       <w:r>
-        <w:rPr>
-          <w:b/>
-          <w:bCs/>
-          <w:lang w:val="es-PE"/>
-        </w:rPr>
-        <w:t>tensorflow</w:t>
-      </w:r>
-      <w:proofErr w:type="spellEnd"/>
-      <w:r>
-        <w:rPr>
-          <w:b/>
-          <w:bCs/>
-          <w:lang w:val="es-PE"/>
-        </w:rPr>
-        <w:t>/</w:t>
-      </w:r>
-      <w:proofErr w:type="spellStart"/>
-      <w:r>
-        <w:rPr>
-          <w:b/>
-          <w:bCs/>
-          <w:lang w:val="es-PE"/>
-        </w:rPr>
-        <w:t>tfjs</w:t>
-      </w:r>
-      <w:proofErr w:type="spellEnd"/>
-    </w:p>
-    <w:p>
-      <w:pPr>
-        <w:numPr>
-          <w:ilvl w:val="0"/>
-          <w:numId w:val="27"/>
-        </w:numPr>
         <w:rPr>
           <w:lang w:val="es-PE"/>
         </w:rPr>
-      </w:pPr>
-      <w:proofErr w:type="spellStart"/>
-      <w:r>
-        <w:rPr>
-          <w:b/>
-          <w:bCs/>
-          <w:lang w:val="es-PE"/>
-        </w:rPr>
-        <w:t>express</w:t>
+        <w:t>2.3. dataUploader.js</w:t>
       </w:r>
-      <w:proofErr w:type="spellEnd"/>
     </w:p>
     <w:p>
       <w:pPr>
-        <w:numPr>
-          <w:ilvl w:val="0"/>
-          <w:numId w:val="27"/>
-        </w:numPr>
         <w:rPr>
           <w:lang w:val="es-PE"/>
         </w:rPr>
       </w:pPr>
-      <w:proofErr w:type="spellStart"/>
       <w:r>
-        <w:rPr>
-          <w:b/>
-          <w:bCs/>
-          <w:lang w:val="es-PE"/>
-        </w:rPr>
-        <w:t>dotenv</w:t>
-      </w:r>
-      <w:proofErr w:type="spellEnd"/>
-    </w:p>
-    <w:p>
-      <w:pPr>
-        <w:numPr>
-          <w:ilvl w:val="0"/>
-          <w:numId w:val="27"/>
-        </w:numPr>
         <w:rPr>
           <w:lang w:val="es-PE"/>
         </w:rPr>
-      </w:pPr>
-      <w:proofErr w:type="spellStart"/>
+        <w:t>Simula datos de sensores y los envía a Firebase periódicamente.</w:t>
+      </w:r>
       <w:r>
-        <w:rPr>
-          <w:b/>
-          <w:bCs/>
-          <w:lang w:val="es-PE"/>
-        </w:rPr>
-        <w:t>cors</w:t>
-      </w:r>
-      <w:proofErr w:type="spellEnd"/>
-    </w:p>
-    <w:p>
-      <w:pPr>
-        <w:numPr>
-          <w:ilvl w:val="0"/>
-          <w:numId w:val="27"/>
-        </w:numPr>
         <w:rPr>
           <w:lang w:val="es-PE"/>
         </w:rPr>
-      </w:pPr>
-      <w:proofErr w:type="spellStart"/>
+        <w:br/>
+        <w:t xml:space="preserve">   - Inicializa la aplicación Firebase y obtiene una referencia a la base de datos.</w:t>
+      </w:r>
       <w:r>
-        <w:rPr>
-          <w:b/>
-          <w:bCs/>
-          <w:lang w:val="es-PE"/>
-        </w:rPr>
-        <w:t>axios</w:t>
-      </w:r>
-      <w:proofErr w:type="spellEnd"/>
-    </w:p>
-    <w:p>
-      <w:pPr>
-        <w:numPr>
-          <w:ilvl w:val="0"/>
-          <w:numId w:val="27"/>
-        </w:numPr>
         <w:rPr>
           <w:lang w:val="es-PE"/>
         </w:rPr>
-      </w:pPr>
-      <w:r>
-        <w:rPr>
-          <w:b/>
-          <w:bCs/>
-          <w:lang w:val="es-PE"/>
-        </w:rPr>
-        <w:t>chart.js</w:t>
+        <w:br/>
       </w:r>
-    </w:p>
-    <w:p>
-      <w:pPr>
-        <w:numPr>
-          <w:ilvl w:val="0"/>
-          <w:numId w:val="27"/>
-        </w:numPr>
-        <w:rPr>
-          <w:lang w:val="es-PE"/>
-        </w:rPr>
-      </w:pPr>
-      <w:proofErr w:type="spellStart"/>
-      <w:r>
-        <w:rPr>
-          <w:b/>
-          <w:bCs/>
-          <w:lang w:val="es-PE"/>
-        </w:rPr>
-        <w:t>react</w:t>
-      </w:r>
-      <w:proofErr w:type="spellEnd"/>
-      <w:r>
-        <w:rPr>
-          <w:b/>
-          <w:bCs/>
-          <w:lang w:val="es-PE"/>
-        </w:rPr>
-        <w:t>-</w:t>
-      </w:r>
-      <w:proofErr w:type="spellStart"/>
-      <w:r>
-        <w:rPr>
-          <w:b/>
-          <w:bCs/>
-          <w:lang w:val="es-PE"/>
-        </w:rPr>
-        <w:t>router</w:t>
-      </w:r>
-      <w:proofErr w:type="spellEnd"/>
-      <w:r>
-        <w:rPr>
-          <w:b/>
-          <w:bCs/>
-          <w:lang w:val="es-PE"/>
-        </w:rPr>
-        <w:t>-dom</w:t>
-      </w:r>
-    </w:p>
-    <w:p>
-      <w:pPr>
-        <w:rPr>
-          <w:b/>
-          <w:bCs/>
-          <w:lang w:val="es-PE"/>
-        </w:rPr>
-      </w:pPr>
-      <w:r>
-        <w:rPr>
-          <w:b/>
-          <w:bCs/>
-          <w:lang w:val="es-PE"/>
-        </w:rPr>
-        <w:t>Estructura del Proyecto</w:t>
-      </w:r>
-    </w:p>
-    <w:p>
-      <w:pPr>
-        <w:rPr>
-          <w:lang w:val="es-PE"/>
-        </w:rPr>
-      </w:pPr>
       <w:r>
         <w:rPr>
           <w:lang w:val="es-PE"/>
         </w:rPr>
         <w:lastRenderedPageBreak/>
-        <w:t>La estructura del proyecto es la siguiente:</w:t>
+        <w:t xml:space="preserve">   - generateSensorData: Genera datos aleatorios de temperatura, humedad, y humedad del suelo.</w:t>
       </w:r>
-    </w:p>
-    <w:p>
-      <w:pPr>
-        <w:numPr>
-          <w:ilvl w:val="0"/>
-          <w:numId w:val="28"/>
-        </w:numPr>
-        <w:rPr>
-          <w:lang w:val="es-PE"/>
-        </w:rPr>
-      </w:pPr>
-      <w:r>
-        <w:rPr>
-          <w:b/>
-          <w:bCs/>
-          <w:lang w:val="es-PE"/>
-        </w:rPr>
-        <w:t>/</w:t>
-      </w:r>
-      <w:proofErr w:type="spellStart"/>
-      <w:r>
-        <w:rPr>
-          <w:b/>
-          <w:bCs/>
-          <w:lang w:val="es-PE"/>
-        </w:rPr>
-        <w:t>public</w:t>
-      </w:r>
-      <w:proofErr w:type="spellEnd"/>
       <w:r>
         <w:rPr>
           <w:lang w:val="es-PE"/>
         </w:rPr>
-        <w:t>: Archivos estáticos como HTML, CSS y JavaScript para la interfaz gráfica.</w:t>
+        <w:br/>
+        <w:t xml:space="preserve">   - sendDataToFirebase: Envía los datos generados a Firebase.</w:t>
       </w:r>
     </w:p>
     <w:p>
       <w:pPr>
-        <w:numPr>
-          <w:ilvl w:val="0"/>
-          <w:numId w:val="28"/>
-        </w:numPr>
+        <w:pStyle w:val="Ttulo2"/>
         <w:rPr>
           <w:lang w:val="es-PE"/>
         </w:rPr>
       </w:pPr>
-      <w:r>
-        <w:rPr>
-          <w:b/>
-          <w:bCs/>
-          <w:lang w:val="es-PE"/>
-        </w:rPr>
-        <w:t>/</w:t>
-      </w:r>
-      <w:proofErr w:type="spellStart"/>
-      <w:r>
-        <w:rPr>
-          <w:b/>
-          <w:bCs/>
-          <w:lang w:val="es-PE"/>
-        </w:rPr>
-        <w:t>src</w:t>
-      </w:r>
-      <w:proofErr w:type="spellEnd"/>
       <w:r>
         <w:rPr>
           <w:lang w:val="es-PE"/>
         </w:rPr>
-        <w:t xml:space="preserve">: Contiene los scripts para la lógica del </w:t>
+        <w:t>2.4. firebase.js</w:t>
       </w:r>
-      <w:proofErr w:type="spellStart"/>
+    </w:p>
+    <w:p>
+      <w:pPr>
+        <w:rPr>
+          <w:lang w:val="es-PE"/>
+        </w:rPr>
+      </w:pPr>
       <w:r>
         <w:rPr>
           <w:lang w:val="es-PE"/>
         </w:rPr>
-        <w:t>frontend</w:t>
+        <w:t>Gestiona la conexión y la comunicación con Firebase.</w:t>
       </w:r>
-      <w:proofErr w:type="spellEnd"/>
       <w:r>
         <w:rPr>
           <w:lang w:val="es-PE"/>
         </w:rPr>
-        <w:t xml:space="preserve">, incluyendo los componentes de </w:t>
+        <w:br/>
+        <w:t xml:space="preserve">   - Inicializa Firebase con la configuración proporcionada.</w:t>
       </w:r>
-      <w:proofErr w:type="spellStart"/>
       <w:r>
         <w:rPr>
           <w:lang w:val="es-PE"/>
         </w:rPr>
-        <w:t>React</w:t>
+        <w:br/>
+        <w:t xml:space="preserve">   - convertirHumedadSuelo: Convierte valores de humedad del suelo de 0-1023 a 0-100%.</w:t>
       </w:r>
-      <w:proofErr w:type="spellEnd"/>
+      <w:r>
+        <w:rPr>
+          <w:lang w:val="es-PE"/>
+        </w:rPr>
+        <w:br/>
+        <w:t xml:space="preserve">   - Escucha cambios en los datos y actualiza la interfaz de usuario.</w:t>
+      </w:r>
+    </w:p>
+    <w:p>
+      <w:pPr>
+        <w:pStyle w:val="Ttulo2"/>
+        <w:rPr>
+          <w:lang w:val="es-PE"/>
+        </w:rPr>
+      </w:pPr>
+      <w:r>
+        <w:rPr>
+          <w:lang w:val="es-PE"/>
+        </w:rPr>
+        <w:t>2.5. graficas.js</w:t>
+      </w:r>
+    </w:p>
+    <w:p>
+      <w:pPr>
+        <w:rPr>
+          <w:lang w:val="es-PE"/>
+        </w:rPr>
+      </w:pPr>
+      <w:r>
+        <w:rPr>
+          <w:lang w:val="es-PE"/>
+        </w:rPr>
+        <w:t>Proporciona funciones para crear gráficos utilizando Chart.js.</w:t>
+      </w:r>
+      <w:r>
+        <w:rPr>
+          <w:lang w:val="es-PE"/>
+        </w:rPr>
+        <w:br/>
+        <w:t xml:space="preserve">   - createHumidityBarChart: Gráfico de humedad ambiental.</w:t>
+      </w:r>
+      <w:r>
+        <w:rPr>
+          <w:lang w:val="es-PE"/>
+        </w:rPr>
+        <w:br/>
+        <w:t xml:space="preserve">   - createSoilHumidityBarChart: Gráfico de humedad del suelo.</w:t>
+      </w:r>
+      <w:r>
+        <w:rPr>
+          <w:lang w:val="es-PE"/>
+        </w:rPr>
+        <w:br/>
+        <w:t xml:space="preserve">   - createTemperatureBarChart: Gráfico de temperatura.</w:t>
+      </w:r>
+    </w:p>
+    <w:p>
+      <w:pPr>
+        <w:pStyle w:val="Ttulo2"/>
+        <w:rPr>
+          <w:lang w:val="es-PE"/>
+        </w:rPr>
+      </w:pPr>
+      <w:r>
+        <w:rPr>
+          <w:lang w:val="es-PE"/>
+        </w:rPr>
+        <w:t>2.6. maps.js</w:t>
+      </w:r>
+    </w:p>
+    <w:p>
+      <w:pPr>
+        <w:rPr>
+          <w:lang w:val="es-PE"/>
+        </w:rPr>
+      </w:pPr>
+      <w:r>
+        <w:rPr>
+          <w:lang w:val="es-PE"/>
+        </w:rPr>
+        <w:t>Maneja la inicialización y visualización de Google Maps y los datos meteorológicos.</w:t>
+      </w:r>
+      <w:r>
+        <w:rPr>
+          <w:lang w:val="es-PE"/>
+        </w:rPr>
+        <w:br/>
+        <w:t xml:space="preserve">   - Utiliza la API de geolocalización para obtener la posición actual del usuario.</w:t>
+      </w:r>
+      <w:r>
+        <w:rPr>
+          <w:lang w:val="es-PE"/>
+        </w:rPr>
+        <w:br/>
+        <w:t xml:space="preserve">   - Crea un mapa centrado en la ubicación del usuario y llama a getWeather para obtener información meteorológica.</w:t>
+      </w:r>
+    </w:p>
+    <w:p>
+      <w:pPr>
+        <w:pStyle w:val="Ttulo2"/>
+        <w:rPr>
+          <w:lang w:val="es-PE"/>
+        </w:rPr>
+      </w:pPr>
+      <w:r>
+        <w:rPr>
+          <w:lang w:val="es-PE"/>
+        </w:rPr>
+        <w:t>2.7. model.js</w:t>
+      </w:r>
+    </w:p>
+    <w:p>
+      <w:pPr>
+        <w:rPr>
+          <w:lang w:val="es-PE"/>
+        </w:rPr>
+      </w:pPr>
+      <w:r>
+        <w:rPr>
+          <w:lang w:val="es-PE"/>
+        </w:rPr>
+        <w:t>Implementa la lógica de un modelo de aprendizaje automático con TensorFlow.js para recomendaciones de cultivos.</w:t>
+      </w:r>
+      <w:r>
+        <w:rPr>
+          <w:lang w:val="es-PE"/>
+        </w:rPr>
+        <w:br/>
+        <w:t xml:space="preserve">   - convertirHumedadSuelo: Convierte valores de humedad del suelo.</w:t>
+      </w:r>
+      <w:r>
+        <w:rPr>
+          <w:lang w:val="es-PE"/>
+        </w:rPr>
+        <w:br/>
+        <w:t xml:space="preserve">   - loadCultivos: Carga los datos de condiciones_</w:t>
+      </w:r>
+      <w:proofErr w:type="gramStart"/>
+      <w:r>
+        <w:rPr>
+          <w:lang w:val="es-PE"/>
+        </w:rPr>
+        <w:t>cultivos.json</w:t>
+      </w:r>
+      <w:proofErr w:type="gramEnd"/>
       <w:r>
         <w:rPr>
           <w:lang w:val="es-PE"/>
         </w:rPr>
         <w:t>.</w:t>
       </w:r>
-    </w:p>
-    <w:p>
-      <w:pPr>
-        <w:numPr>
-          <w:ilvl w:val="0"/>
-          <w:numId w:val="28"/>
-        </w:numPr>
+      <w:r>
         <w:rPr>
           <w:lang w:val="es-PE"/>
         </w:rPr>
+        <w:br/>
+        <w:t xml:space="preserve">   - createAndTrainModel: Crea y entrena un modelo de TensorFlow.</w:t>
+      </w:r>
+    </w:p>
+    <w:p>
+      <w:pPr>
+        <w:pStyle w:val="Ttulo2"/>
+        <w:rPr>
+          <w:lang w:val="es-PE"/>
+        </w:rPr>
       </w:pPr>
       <w:r>
         <w:rPr>
-          <w:b/>
-          <w:bCs/>
           <w:lang w:val="es-PE"/>
         </w:rPr>
-        <w:t>/</w:t>
+        <w:t>2.8. recommendation.js</w:t>
       </w:r>
-      <w:proofErr w:type="spellStart"/>
+    </w:p>
+    <w:p>
+      <w:pPr>
+        <w:rPr>
+          <w:lang w:val="es-PE"/>
+        </w:rPr>
+      </w:pPr>
       <w:r>
         <w:rPr>
-          <w:b/>
-          <w:bCs/>
           <w:lang w:val="es-PE"/>
         </w:rPr>
-        <w:t>models</w:t>
-      </w:r>
-      <w:proofErr w:type="spellEnd"/>
-      <w:r>
-        <w:rPr>
-          <w:b/>
-          <w:bCs/>
-          <w:lang w:val="es-PE"/>
-        </w:rPr>
-        <w:t>/</w:t>
+        <w:t>Gestiona la renderización de mapas y gráficos para las recomendaciones.</w:t>
       </w:r>
       <w:r>
         <w:rPr>
           <w:lang w:val="es-PE"/>
         </w:rPr>
-        <w:t xml:space="preserve">: Modelos de </w:t>
-      </w:r>
-      <w:r>
-        <w:rPr>
-          <w:b/>
-          <w:bCs/>
-          <w:lang w:val="es-PE"/>
-        </w:rPr>
-        <w:t>TensorFlow.js</w:t>
+        <w:br/>
+        <w:t xml:space="preserve">   - createGoogleMap: Crea y muestra un mapa de Google.</w:t>
       </w:r>
       <w:r>
         <w:rPr>
           <w:lang w:val="es-PE"/>
         </w:rPr>
-        <w:t xml:space="preserve"> utilizados para las recomendaciones de cuidados de las plantas.</w:t>
+        <w:br/>
+        <w:t xml:space="preserve">   - renderChart: Renderiza un gráfico de ejemplo.</w:t>
       </w:r>
     </w:p>
     <w:p>
       <w:pPr>
-        <w:numPr>
-          <w:ilvl w:val="0"/>
-          <w:numId w:val="28"/>
-        </w:numPr>
+        <w:pStyle w:val="Ttulo2"/>
         <w:rPr>
           <w:lang w:val="es-PE"/>
         </w:rPr>
       </w:pPr>
       <w:r>
         <w:rPr>
-          <w:b/>
-          <w:bCs/>
           <w:lang w:val="es-PE"/>
         </w:rPr>
-        <w:t>server.js</w:t>
+        <w:t>2.9. weather.js</w:t>
+      </w:r>
+    </w:p>
+    <w:p>
+      <w:pPr>
+        <w:rPr>
+          <w:lang w:val="es-PE"/>
+        </w:rPr>
+      </w:pPr>
+      <w:r>
+        <w:rPr>
+          <w:lang w:val="es-PE"/>
+        </w:rPr>
+        <w:t>Obtiene datos meteorológicos de la API de OpenWeatherMap.</w:t>
       </w:r>
       <w:r>
         <w:rPr>
           <w:lang w:val="es-PE"/>
         </w:rPr>
-        <w:t>: Script principal que inicializa el servidor en Node.js.</w:t>
-      </w:r>
-    </w:p>
-    <w:p>
-      <w:pPr>
-        <w:numPr>
-          <w:ilvl w:val="0"/>
-          <w:numId w:val="28"/>
-        </w:numPr>
-        <w:rPr>
-          <w:lang w:val="es-PE"/>
-        </w:rPr>
-      </w:pPr>
-      <w:r>
-        <w:rPr>
-          <w:b/>
-          <w:bCs/>
-          <w:lang w:val="es-PE"/>
-        </w:rPr>
-        <w:t>TrefleAPI.js</w:t>
+        <w:br/>
+        <w:t xml:space="preserve">   - getWeather: Función que recibe latitud y longitud y devuelve datos meteorológicos.</w:t>
       </w:r>
       <w:r>
         <w:rPr>
           <w:lang w:val="es-PE"/>
         </w:rPr>
-        <w:t xml:space="preserve">: Código para consumir la API de </w:t>
+        <w:br/>
+        <w:t xml:space="preserve">   - Maneja la respuesta y los errores de la solicitud.</w:t>
       </w:r>
-      <w:proofErr w:type="spellStart"/>
+    </w:p>
+    <w:p>
+      <w:pPr>
+        <w:pStyle w:val="Ttulo2"/>
+        <w:rPr>
+          <w:lang w:val="es-PE"/>
+        </w:rPr>
+      </w:pPr>
       <w:r>
         <w:rPr>
           <w:lang w:val="es-PE"/>
         </w:rPr>
-        <w:t>Trefle</w:t>
+        <w:t>2.10. style.css</w:t>
       </w:r>
-      <w:proofErr w:type="spellEnd"/>
+    </w:p>
+    <w:p>
+      <w:pPr>
+        <w:rPr>
+          <w:lang w:val="es-PE"/>
+        </w:rPr>
+      </w:pPr>
       <w:r>
         <w:rPr>
           <w:lang w:val="es-PE"/>
         </w:rPr>
-        <w:t xml:space="preserve"> y mostrar datos de plantas.</w:t>
-      </w:r>
-    </w:p>
-    <w:p>
-      <w:pPr>
-        <w:rPr>
-          <w:b/>
-          <w:bCs/>
-          <w:lang w:val="es-PE"/>
-        </w:rPr>
-      </w:pPr>
-      <w:r>
-        <w:rPr>
-          <w:b/>
-          <w:bCs/>
-          <w:lang w:val="es-PE"/>
-        </w:rPr>
-        <w:t>Funcionalidades Principales</w:t>
-      </w:r>
-    </w:p>
-    <w:p>
-      <w:pPr>
-        <w:numPr>
-          <w:ilvl w:val="0"/>
-          <w:numId w:val="29"/>
-        </w:numPr>
-        <w:rPr>
-          <w:lang w:val="es-PE"/>
-        </w:rPr>
-      </w:pPr>
-      <w:r>
-        <w:rPr>
-          <w:b/>
-          <w:bCs/>
-          <w:lang w:val="es-PE"/>
-        </w:rPr>
-        <w:t>Recomendaciones Basadas en Parámetros de Plantas</w:t>
+        <w:t>Define los estilos globales y el tema de la aplicación.</w:t>
       </w:r>
       <w:r>
         <w:rPr>
           <w:lang w:val="es-PE"/>
         </w:rPr>
-        <w:t>: El sistema toma datos como humedad, luz y temperatura y genera recomendaciones para el riego y cuidados específicos.</w:t>
-      </w:r>
-    </w:p>
-    <w:p>
-      <w:pPr>
-        <w:numPr>
-          <w:ilvl w:val="0"/>
-          <w:numId w:val="29"/>
-        </w:numPr>
-        <w:rPr>
-          <w:lang w:val="es-PE"/>
-        </w:rPr>
-      </w:pPr>
-      <w:r>
-        <w:rPr>
-          <w:b/>
-          <w:bCs/>
-          <w:lang w:val="es-PE"/>
-        </w:rPr>
-        <w:t>Predicciones en Tiempo Real</w:t>
+        <w:br/>
+        <w:t xml:space="preserve">   - Utiliza variables CSS para colores y tipografías.</w:t>
       </w:r>
       <w:r>
         <w:rPr>
           <w:lang w:val="es-PE"/>
         </w:rPr>
-        <w:t xml:space="preserve">: A través de </w:t>
+        <w:br/>
+        <w:t xml:space="preserve">   - Incluye estilos para el cuerpo, navbar, mapas, encabezados y footer.</w:t>
       </w:r>
+    </w:p>
+    <w:p>
+      <w:pPr>
+        <w:pStyle w:val="Ttulo2"/>
+        <w:rPr>
+          <w:lang w:val="es-PE"/>
+        </w:rPr>
+      </w:pPr>
       <w:r>
         <w:rPr>
-          <w:b/>
-          <w:bCs/>
           <w:lang w:val="es-PE"/>
         </w:rPr>
-        <w:t>TensorFlow.js</w:t>
+        <w:lastRenderedPageBreak/>
+        <w:t>2.11. styleSensores.css</w:t>
+      </w:r>
+    </w:p>
+    <w:p>
+      <w:pPr>
+        <w:rPr>
+          <w:lang w:val="es-PE"/>
+        </w:rPr>
+      </w:pPr>
+      <w:r>
+        <w:rPr>
+          <w:lang w:val="es-PE"/>
+        </w:rPr>
+        <w:t>Estilos específicos para los componentes de visualización de datos de sensores.</w:t>
       </w:r>
       <w:r>
         <w:rPr>
           <w:lang w:val="es-PE"/>
         </w:rPr>
-        <w:t>, el modelo se ejecuta en el navegador, ofreciendo resultados instantáneos sin necesidad de conectarse a servidores remotos.</w:t>
+        <w:br/>
+        <w:t xml:space="preserve">   - Estilos para escalas de humedad, barras de progreso, y números en escalas.</w:t>
       </w:r>
     </w:p>
     <w:p>
       <w:pPr>
-        <w:numPr>
-          <w:ilvl w:val="0"/>
-          <w:numId w:val="29"/>
-        </w:numPr>
+        <w:pStyle w:val="Ttulo2"/>
         <w:rPr>
           <w:lang w:val="es-PE"/>
         </w:rPr>
       </w:pPr>
       <w:r>
         <w:rPr>
-          <w:b/>
-          <w:bCs/>
           <w:lang w:val="es-PE"/>
         </w:rPr>
-        <w:t>Interfaz de Usuario Intuitiva</w:t>
+        <w:t>2.12. App.js</w:t>
+      </w:r>
+    </w:p>
+    <w:p>
+      <w:pPr>
+        <w:rPr>
+          <w:lang w:val="es-PE"/>
+        </w:rPr>
+      </w:pPr>
+      <w:r>
+        <w:rPr>
+          <w:lang w:val="es-PE"/>
+        </w:rPr>
+        <w:t>Archivo principal de la aplicación que define las rutas y renderiza los componentes.</w:t>
       </w:r>
       <w:r>
         <w:rPr>
           <w:lang w:val="es-PE"/>
         </w:rPr>
-        <w:t>: La interfaz gráfica está diseñada para que el usuario ingrese fácilmente los datos y reciba sugerencias de forma rápida y eficiente.</w:t>
+        <w:br/>
+        <w:t xml:space="preserve">   - Utiliza react-router-dom para manejar la navegación entre las rutas principales.</w:t>
       </w:r>
     </w:p>
     <w:p>
       <w:pPr>
-        <w:numPr>
-          <w:ilvl w:val="0"/>
-          <w:numId w:val="29"/>
-        </w:numPr>
+        <w:pStyle w:val="Ttulo1"/>
         <w:rPr>
           <w:lang w:val="es-PE"/>
         </w:rPr>
       </w:pPr>
       <w:r>
         <w:rPr>
-          <w:b/>
-          <w:bCs/>
           <w:lang w:val="es-PE"/>
         </w:rPr>
-        <w:t>Consumo de API Externa (</w:t>
+        <w:t>3. Notas Adicionales</w:t>
       </w:r>
-      <w:proofErr w:type="spellStart"/>
+    </w:p>
+    <w:p>
+      <w:pPr>
+        <w:rPr>
+          <w:lang w:val="es-PE"/>
+        </w:rPr>
+      </w:pPr>
       <w:r>
         <w:rPr>
-          <w:b/>
-          <w:bCs/>
           <w:lang w:val="es-PE"/>
         </w:rPr>
-        <w:t>Trefle</w:t>
-      </w:r>
-      <w:proofErr w:type="spellEnd"/>
-      <w:r>
-        <w:rPr>
-          <w:b/>
-          <w:bCs/>
-          <w:lang w:val="es-PE"/>
-        </w:rPr>
-        <w:t xml:space="preserve"> API)</w:t>
+        <w:t>Configuración de Firebase:</w:t>
       </w:r>
       <w:r>
         <w:rPr>
           <w:lang w:val="es-PE"/>
         </w:rPr>
-        <w:t xml:space="preserve">: Se ha implementado una integración para consumir datos de plantas a través de la API de </w:t>
-      </w:r>
-      <w:proofErr w:type="spellStart"/>
-      <w:r>
-        <w:rPr>
-          <w:b/>
-          <w:bCs/>
-          <w:lang w:val="es-PE"/>
-        </w:rPr>
-        <w:t>Trefle</w:t>
-      </w:r>
-      <w:proofErr w:type="spellEnd"/>
-      <w:r>
-        <w:rPr>
-          <w:lang w:val="es-PE"/>
-        </w:rPr>
-        <w:t>.</w:t>
-      </w:r>
-    </w:p>
-    <w:p>
-      <w:pPr>
-        <w:numPr>
-          <w:ilvl w:val="0"/>
-          <w:numId w:val="29"/>
-        </w:numPr>
-        <w:rPr>
-          <w:lang w:val="es-PE"/>
-        </w:rPr>
-      </w:pPr>
-      <w:r>
-        <w:rPr>
-          <w:b/>
-          <w:bCs/>
-          <w:lang w:val="es-PE"/>
-        </w:rPr>
-        <w:t>Gráficos Dinámicos</w:t>
+        <w:br/>
+        <w:t>- Reemplaza las claves y configuraciones de Firebase con las de tu proyecto.</w:t>
       </w:r>
       <w:r>
         <w:rPr>
           <w:lang w:val="es-PE"/>
         </w:rPr>
-        <w:t xml:space="preserve">: Utilización de </w:t>
-      </w:r>
-      <w:r>
-        <w:rPr>
-          <w:b/>
-          <w:bCs/>
-          <w:lang w:val="es-PE"/>
-        </w:rPr>
-        <w:t>Chart.js</w:t>
+        <w:br/>
+        <w:t>- Protege tus claves de API y evita exponerlas públicamente.</w:t>
       </w:r>
       <w:r>
         <w:rPr>
           <w:lang w:val="es-PE"/>
         </w:rPr>
-        <w:t xml:space="preserve"> para crear gráficos interactivos que muestran la evolución de parámetros como la humedad y temperatura.</w:t>
-      </w:r>
-    </w:p>
-    <w:p>
-      <w:pPr>
-        <w:rPr>
-          <w:b/>
-          <w:bCs/>
-          <w:lang w:val="es-PE"/>
-        </w:rPr>
-      </w:pPr>
-      <w:r>
-        <w:rPr>
-          <w:b/>
-          <w:bCs/>
-          <w:lang w:val="es-PE"/>
-        </w:rPr>
-        <w:t>Recomendaciones para Mejoras Futuras</w:t>
-      </w:r>
-    </w:p>
-    <w:p>
-      <w:pPr>
-        <w:numPr>
-          <w:ilvl w:val="0"/>
-          <w:numId w:val="30"/>
-        </w:numPr>
-        <w:rPr>
-          <w:lang w:val="es-PE"/>
-        </w:rPr>
-      </w:pPr>
-      <w:r>
-        <w:rPr>
-          <w:b/>
-          <w:bCs/>
-          <w:lang w:val="es-PE"/>
-        </w:rPr>
-        <w:t>Ampliación del Modelo</w:t>
+        <w:br/>
       </w:r>
       <w:r>
         <w:rPr>
           <w:lang w:val="es-PE"/>
         </w:rPr>
-        <w:t>: Se puede ampliar el modelo para incorporar más parámetros, como el tipo de suelo o fertilizantes específicos.</w:t>
-      </w:r>
-    </w:p>
-    <w:p>
-      <w:pPr>
-        <w:numPr>
-          <w:ilvl w:val="0"/>
-          <w:numId w:val="30"/>
-        </w:numPr>
-        <w:rPr>
-          <w:lang w:val="es-PE"/>
-        </w:rPr>
-      </w:pPr>
-      <w:r>
-        <w:rPr>
-          <w:b/>
-          <w:bCs/>
-          <w:lang w:val="es-PE"/>
-        </w:rPr>
-        <w:t>API Externa para Datos Climáticos</w:t>
+        <w:br/>
+        <w:t>Claves de API:</w:t>
       </w:r>
       <w:r>
         <w:rPr>
           <w:lang w:val="es-PE"/>
         </w:rPr>
-        <w:t>: Integrar una API que proporcione datos climáticos en tiempo real podría mejorar la precisión de las recomendaciones.</w:t>
-      </w:r>
-    </w:p>
-    <w:p>
-      <w:pPr>
-        <w:numPr>
-          <w:ilvl w:val="0"/>
-          <w:numId w:val="30"/>
-        </w:numPr>
-        <w:rPr>
-          <w:lang w:val="es-PE"/>
-        </w:rPr>
-      </w:pPr>
-      <w:r>
-        <w:rPr>
-          <w:b/>
-          <w:bCs/>
-          <w:lang w:val="es-PE"/>
-        </w:rPr>
-        <w:t>Aplicación Móvil</w:t>
+        <w:br/>
+        <w:t>- Google Maps: Reemplaza 'YOUR_API_KEY' con tu clave de API en index.html y maps.js.</w:t>
       </w:r>
       <w:r>
         <w:rPr>
           <w:lang w:val="es-PE"/>
         </w:rPr>
-        <w:t>: Convertir el proyecto en una aplicación móvil para mejorar la accesibilidad y el uso en campo.</w:t>
-      </w:r>
-    </w:p>
-    <w:p>
-      <w:pPr>
-        <w:numPr>
-          <w:ilvl w:val="0"/>
-          <w:numId w:val="30"/>
-        </w:numPr>
-        <w:rPr>
-          <w:lang w:val="es-PE"/>
-        </w:rPr>
-      </w:pPr>
-      <w:r>
-        <w:rPr>
-          <w:b/>
-          <w:bCs/>
-          <w:lang w:val="es-PE"/>
-        </w:rPr>
-        <w:t>Mejora en la Interfaz de Usuario</w:t>
+        <w:br/>
+        <w:t>- OpenWeatherMap: Actualiza la clave de API en weather.js.</w:t>
       </w:r>
       <w:r>
         <w:rPr>
           <w:lang w:val="es-PE"/>
         </w:rPr>
-        <w:t>: Añadir elementos visuales más detallados para mejorar la experiencia del usuario al recibir las recomendaciones.</w:t>
-      </w:r>
-    </w:p>
-    <w:p>
-      <w:pPr>
-        <w:numPr>
-          <w:ilvl w:val="0"/>
-          <w:numId w:val="30"/>
-        </w:numPr>
-        <w:rPr>
-          <w:lang w:val="es-PE"/>
-        </w:rPr>
-      </w:pPr>
-      <w:r>
-        <w:rPr>
-          <w:b/>
-          <w:bCs/>
-          <w:lang w:val="es-PE"/>
-        </w:rPr>
-        <w:t>Soporte para Varios Idiomas</w:t>
+        <w:br/>
       </w:r>
       <w:r>
         <w:rPr>
           <w:lang w:val="es-PE"/>
         </w:rPr>
-        <w:t>: Internacionalizar la aplicación para admitir más idiomas.</w:t>
-      </w:r>
-    </w:p>
-    <w:p>
-      <w:pPr>
-        <w:rPr>
-          <w:b/>
-          <w:bCs/>
-          <w:lang w:val="es-PE"/>
-        </w:rPr>
-      </w:pPr>
-      <w:r>
-        <w:rPr>
-          <w:b/>
-          <w:bCs/>
-          <w:lang w:val="es-PE"/>
-        </w:rPr>
-        <w:lastRenderedPageBreak/>
-        <w:t>Requisitos</w:t>
-      </w:r>
-    </w:p>
-    <w:p>
-      <w:pPr>
-        <w:numPr>
-          <w:ilvl w:val="0"/>
-          <w:numId w:val="31"/>
-        </w:numPr>
-        <w:rPr>
-          <w:lang w:val="es-PE"/>
-        </w:rPr>
-      </w:pPr>
-      <w:r>
-        <w:rPr>
-          <w:b/>
-          <w:bCs/>
-          <w:lang w:val="es-PE"/>
-        </w:rPr>
-        <w:t>Node.js</w:t>
-      </w:r>
-    </w:p>
-    <w:p>
-      <w:pPr>
-        <w:numPr>
-          <w:ilvl w:val="0"/>
-          <w:numId w:val="31"/>
-        </w:numPr>
-        <w:rPr>
-          <w:lang w:val="es-PE"/>
-        </w:rPr>
-      </w:pPr>
-      <w:proofErr w:type="spellStart"/>
-      <w:r>
-        <w:rPr>
-          <w:b/>
-          <w:bCs/>
-          <w:lang w:val="es-PE"/>
-        </w:rPr>
-        <w:t>npm</w:t>
-      </w:r>
-      <w:proofErr w:type="spellEnd"/>
-      <w:r>
-        <w:rPr>
-          <w:lang w:val="es-PE"/>
-        </w:rPr>
-        <w:t xml:space="preserve"> o </w:t>
-      </w:r>
-      <w:proofErr w:type="spellStart"/>
-      <w:r>
-        <w:rPr>
-          <w:b/>
-          <w:bCs/>
-          <w:lang w:val="es-PE"/>
-        </w:rPr>
-        <w:t>yarn</w:t>
-      </w:r>
-      <w:proofErr w:type="spellEnd"/>
-    </w:p>
-    <w:p>
-      <w:pPr>
-        <w:rPr>
-          <w:b/>
-          <w:bCs/>
-          <w:lang w:val="es-PE"/>
-        </w:rPr>
-      </w:pPr>
-      <w:r>
-        <w:rPr>
-          <w:b/>
-          <w:bCs/>
-          <w:lang w:val="es-PE"/>
-        </w:rPr>
-        <w:t>Instalación</w:t>
-      </w:r>
-    </w:p>
-    <w:p>
-      <w:pPr>
-        <w:numPr>
-          <w:ilvl w:val="0"/>
-          <w:numId w:val="32"/>
-        </w:numPr>
-        <w:rPr>
-          <w:lang w:val="es-PE"/>
-        </w:rPr>
-      </w:pPr>
-      <w:r>
-        <w:rPr>
-          <w:lang w:val="es-PE"/>
-        </w:rPr>
-        <w:t>Clona el repositorio:</w:t>
-      </w:r>
-    </w:p>
-    <w:p>
-      <w:pPr>
-        <w:rPr>
-          <w:lang w:val="es-PE"/>
-        </w:rPr>
-      </w:pPr>
-      <w:proofErr w:type="spellStart"/>
-      <w:r>
-        <w:rPr>
-          <w:lang w:val="es-PE"/>
-        </w:rPr>
-        <w:t>bash</w:t>
-      </w:r>
-      <w:proofErr w:type="spellEnd"/>
-    </w:p>
-    <w:p>
-      <w:pPr>
-        <w:rPr>
-          <w:lang w:val="es-PE"/>
-        </w:rPr>
-      </w:pPr>
-      <w:r>
-        <w:rPr>
-          <w:lang w:val="es-PE"/>
-        </w:rPr>
-        <w:t>Copiar código</w:t>
-      </w:r>
-    </w:p>
-    <w:p>
-      <w:pPr>
-        <w:rPr>
-          <w:lang w:val="es-PE"/>
-        </w:rPr>
-      </w:pPr>
-      <w:proofErr w:type="spellStart"/>
-      <w:r>
-        <w:rPr>
-          <w:lang w:val="es-PE"/>
-        </w:rPr>
-        <w:t>git</w:t>
-      </w:r>
-      <w:proofErr w:type="spellEnd"/>
-      <w:r>
-        <w:rPr>
-          <w:lang w:val="es-PE"/>
-        </w:rPr>
-        <w:t xml:space="preserve"> clone https://github.com/tokien736/recomendaciones-agronomas.git</w:t>
-      </w:r>
-    </w:p>
-    <w:p>
-      <w:pPr>
-        <w:numPr>
-          <w:ilvl w:val="0"/>
-          <w:numId w:val="32"/>
-        </w:numPr>
-        <w:rPr>
-          <w:lang w:val="es-PE"/>
-        </w:rPr>
-      </w:pPr>
-      <w:r>
-        <w:rPr>
-          <w:lang w:val="es-PE"/>
-        </w:rPr>
-        <w:t>Navega al directorio del proyecto:</w:t>
-      </w:r>
-    </w:p>
-    <w:p>
-      <w:pPr>
-        <w:rPr>
-          <w:lang w:val="es-PE"/>
-        </w:rPr>
-      </w:pPr>
-      <w:proofErr w:type="spellStart"/>
-      <w:r>
-        <w:rPr>
-          <w:lang w:val="es-PE"/>
-        </w:rPr>
-        <w:t>bash</w:t>
-      </w:r>
-      <w:proofErr w:type="spellEnd"/>
-    </w:p>
-    <w:p>
-      <w:pPr>
-        <w:rPr>
-          <w:lang w:val="es-PE"/>
-        </w:rPr>
-      </w:pPr>
-      <w:r>
-        <w:rPr>
-          <w:lang w:val="es-PE"/>
-        </w:rPr>
-        <w:t>Copiar código</w:t>
-      </w:r>
-    </w:p>
-    <w:p>
-      <w:pPr>
-        <w:rPr>
-          <w:lang w:val="es-PE"/>
-        </w:rPr>
-      </w:pPr>
-      <w:r>
-        <w:rPr>
-          <w:lang w:val="es-PE"/>
-        </w:rPr>
-        <w:t>cd recomendaciones-</w:t>
-      </w:r>
-      <w:proofErr w:type="spellStart"/>
-      <w:r>
-        <w:rPr>
-          <w:lang w:val="es-PE"/>
-        </w:rPr>
-        <w:t>agronomas</w:t>
-      </w:r>
-      <w:proofErr w:type="spellEnd"/>
-    </w:p>
-    <w:p>
-      <w:pPr>
-        <w:numPr>
-          <w:ilvl w:val="0"/>
-          <w:numId w:val="32"/>
-        </w:numPr>
-        <w:rPr>
-          <w:lang w:val="es-PE"/>
-        </w:rPr>
-      </w:pPr>
-      <w:r>
-        <w:rPr>
-          <w:lang w:val="es-PE"/>
-        </w:rPr>
-        <w:t>Instala las dependencias:</w:t>
-      </w:r>
-    </w:p>
-    <w:p>
-      <w:pPr>
-        <w:rPr>
-          <w:lang w:val="es-PE"/>
-        </w:rPr>
-      </w:pPr>
-      <w:proofErr w:type="spellStart"/>
-      <w:r>
-        <w:rPr>
-          <w:lang w:val="es-PE"/>
-        </w:rPr>
-        <w:t>bash</w:t>
-      </w:r>
-      <w:proofErr w:type="spellEnd"/>
-    </w:p>
-    <w:p>
-      <w:pPr>
-        <w:rPr>
-          <w:lang w:val="es-PE"/>
-        </w:rPr>
-      </w:pPr>
-      <w:r>
-        <w:rPr>
-          <w:lang w:val="es-PE"/>
-        </w:rPr>
-        <w:t>Copiar código</w:t>
-      </w:r>
-    </w:p>
-    <w:p>
-      <w:pPr>
-        <w:rPr>
-          <w:lang w:val="es-PE"/>
-        </w:rPr>
-      </w:pPr>
-      <w:proofErr w:type="spellStart"/>
-      <w:r>
-        <w:rPr>
-          <w:lang w:val="es-PE"/>
-        </w:rPr>
-        <w:t>npm</w:t>
-      </w:r>
-      <w:proofErr w:type="spellEnd"/>
-      <w:r>
-        <w:rPr>
-          <w:lang w:val="es-PE"/>
-        </w:rPr>
-        <w:t xml:space="preserve"> </w:t>
-      </w:r>
-      <w:proofErr w:type="spellStart"/>
-      <w:r>
-        <w:rPr>
-          <w:lang w:val="es-PE"/>
-        </w:rPr>
-        <w:t>install</w:t>
-      </w:r>
-      <w:proofErr w:type="spellEnd"/>
-    </w:p>
-    <w:p>
-      <w:pPr>
-        <w:rPr>
-          <w:lang w:val="es-PE"/>
-        </w:rPr>
-      </w:pPr>
-      <w:r>
-        <w:rPr>
-          <w:lang w:val="es-PE"/>
-        </w:rPr>
-        <w:t>o</w:t>
-      </w:r>
-    </w:p>
-    <w:p>
-      <w:pPr>
-        <w:rPr>
-          <w:lang w:val="es-PE"/>
-        </w:rPr>
-      </w:pPr>
-      <w:proofErr w:type="spellStart"/>
-      <w:r>
-        <w:rPr>
-          <w:lang w:val="es-PE"/>
-        </w:rPr>
-        <w:t>bash</w:t>
-      </w:r>
-      <w:proofErr w:type="spellEnd"/>
-    </w:p>
-    <w:p>
-      <w:pPr>
-        <w:rPr>
-          <w:lang w:val="es-PE"/>
-        </w:rPr>
-      </w:pPr>
-      <w:r>
-        <w:rPr>
-          <w:lang w:val="es-PE"/>
-        </w:rPr>
-        <w:t>Copiar código</w:t>
-      </w:r>
-    </w:p>
-    <w:p>
-      <w:pPr>
-        <w:rPr>
-          <w:lang w:val="es-PE"/>
-        </w:rPr>
-      </w:pPr>
-      <w:proofErr w:type="spellStart"/>
-      <w:r>
-        <w:rPr>
-          <w:lang w:val="es-PE"/>
-        </w:rPr>
-        <w:t>yarn</w:t>
-      </w:r>
-      <w:proofErr w:type="spellEnd"/>
-      <w:r>
-        <w:rPr>
-          <w:lang w:val="es-PE"/>
-        </w:rPr>
-        <w:t xml:space="preserve"> </w:t>
-      </w:r>
-      <w:proofErr w:type="spellStart"/>
-      <w:r>
-        <w:rPr>
-          <w:lang w:val="es-PE"/>
-        </w:rPr>
-        <w:t>install</w:t>
-      </w:r>
-      <w:proofErr w:type="spellEnd"/>
-    </w:p>
-    <w:p>
-      <w:pPr>
-        <w:rPr>
-          <w:b/>
-          <w:bCs/>
-          <w:lang w:val="es-PE"/>
-        </w:rPr>
-      </w:pPr>
-      <w:r>
-        <w:rPr>
-          <w:b/>
-          <w:bCs/>
-          <w:lang w:val="es-PE"/>
-        </w:rPr>
-        <w:t>Uso</w:t>
-      </w:r>
-    </w:p>
-    <w:p>
-      <w:pPr>
-        <w:numPr>
-          <w:ilvl w:val="0"/>
-          <w:numId w:val="33"/>
-        </w:numPr>
-        <w:rPr>
-          <w:lang w:val="es-PE"/>
-        </w:rPr>
-      </w:pPr>
-      <w:r>
-        <w:rPr>
-          <w:lang w:val="es-PE"/>
-        </w:rPr>
-        <w:t>Inicia el servidor de desarrollo:</w:t>
-      </w:r>
-    </w:p>
-    <w:p>
-      <w:pPr>
-        <w:rPr>
-          <w:lang w:val="es-PE"/>
-        </w:rPr>
-      </w:pPr>
-      <w:proofErr w:type="spellStart"/>
-      <w:r>
-        <w:rPr>
-          <w:lang w:val="es-PE"/>
-        </w:rPr>
-        <w:t>bash</w:t>
-      </w:r>
-      <w:proofErr w:type="spellEnd"/>
-    </w:p>
-    <w:p>
-      <w:pPr>
-        <w:rPr>
-          <w:lang w:val="es-PE"/>
-        </w:rPr>
-      </w:pPr>
-      <w:r>
-        <w:rPr>
-          <w:lang w:val="es-PE"/>
-        </w:rPr>
-        <w:t>Copiar código</w:t>
-      </w:r>
-    </w:p>
-    <w:p>
-      <w:pPr>
-        <w:rPr>
-          <w:lang w:val="es-PE"/>
-        </w:rPr>
-      </w:pPr>
-      <w:proofErr w:type="spellStart"/>
-      <w:r>
-        <w:rPr>
-          <w:lang w:val="es-PE"/>
-        </w:rPr>
-        <w:t>npm</w:t>
-      </w:r>
-      <w:proofErr w:type="spellEnd"/>
-      <w:r>
-        <w:rPr>
-          <w:lang w:val="es-PE"/>
-        </w:rPr>
-        <w:t xml:space="preserve"> </w:t>
-      </w:r>
-      <w:proofErr w:type="spellStart"/>
-      <w:r>
-        <w:rPr>
-          <w:lang w:val="es-PE"/>
-        </w:rPr>
-        <w:t>start</w:t>
-      </w:r>
-      <w:proofErr w:type="spellEnd"/>
-    </w:p>
-    <w:p>
-      <w:pPr>
-        <w:rPr>
-          <w:lang w:val="es-PE"/>
-        </w:rPr>
-      </w:pPr>
-      <w:r>
-        <w:rPr>
-          <w:lang w:val="es-PE"/>
-        </w:rPr>
-        <w:t>o</w:t>
-      </w:r>
-    </w:p>
-    <w:p>
-      <w:pPr>
-        <w:rPr>
-          <w:lang w:val="es-PE"/>
-        </w:rPr>
-      </w:pPr>
-      <w:proofErr w:type="spellStart"/>
-      <w:r>
-        <w:rPr>
-          <w:lang w:val="es-PE"/>
-        </w:rPr>
-        <w:lastRenderedPageBreak/>
-        <w:t>bash</w:t>
-      </w:r>
-      <w:proofErr w:type="spellEnd"/>
-    </w:p>
-    <w:p>
-      <w:pPr>
-        <w:rPr>
-          <w:lang w:val="es-PE"/>
-        </w:rPr>
-      </w:pPr>
-      <w:r>
-        <w:rPr>
-          <w:lang w:val="es-PE"/>
-        </w:rPr>
-        <w:t>Copiar código</w:t>
-      </w:r>
-    </w:p>
-    <w:p>
-      <w:pPr>
-        <w:rPr>
-          <w:lang w:val="es-PE"/>
-        </w:rPr>
-      </w:pPr>
-      <w:proofErr w:type="spellStart"/>
-      <w:r>
-        <w:rPr>
-          <w:lang w:val="es-PE"/>
-        </w:rPr>
-        <w:t>yarn</w:t>
-      </w:r>
-      <w:proofErr w:type="spellEnd"/>
-      <w:r>
-        <w:rPr>
-          <w:lang w:val="es-PE"/>
-        </w:rPr>
-        <w:t xml:space="preserve"> </w:t>
-      </w:r>
-      <w:proofErr w:type="spellStart"/>
-      <w:r>
-        <w:rPr>
-          <w:lang w:val="es-PE"/>
-        </w:rPr>
-        <w:t>start</w:t>
-      </w:r>
-      <w:proofErr w:type="spellEnd"/>
-    </w:p>
-    <w:p>
-      <w:pPr>
-        <w:numPr>
-          <w:ilvl w:val="0"/>
-          <w:numId w:val="33"/>
-        </w:numPr>
-        <w:rPr>
-          <w:lang w:val="es-PE"/>
-        </w:rPr>
-      </w:pPr>
-      <w:r>
-        <w:rPr>
-          <w:lang w:val="es-PE"/>
-        </w:rPr>
-        <w:t xml:space="preserve">Abre tu navegador y navega a </w:t>
-      </w:r>
-      <w:hyperlink r:id="rId6" w:tgtFrame="_new" w:history="1">
-        <w:r>
-          <w:rPr>
-            <w:rStyle w:val="Hipervnculo"/>
-            <w:lang w:val="es-PE"/>
-          </w:rPr>
-          <w:t>http://localhost:3000</w:t>
-        </w:r>
-      </w:hyperlink>
-      <w:r>
-        <w:rPr>
-          <w:lang w:val="es-PE"/>
-        </w:rPr>
-        <w:t xml:space="preserve"> para ver la aplicación en acción.</w:t>
-      </w:r>
-    </w:p>
-    <w:p>
-      <w:pPr>
-        <w:numPr>
-          <w:ilvl w:val="0"/>
-          <w:numId w:val="33"/>
-        </w:numPr>
-        <w:rPr>
-          <w:lang w:val="es-PE"/>
-        </w:rPr>
-      </w:pPr>
-      <w:r>
-        <w:rPr>
-          <w:lang w:val="es-PE"/>
-        </w:rPr>
-        <w:t>Introduce los datos de la planta (como la humedad del suelo, la luz recibida y la temperatura) y obtén recomendaciones personalizadas para su cuidado.</w:t>
-      </w:r>
-    </w:p>
-    <w:p>
-      <w:pPr>
-        <w:rPr>
-          <w:b/>
-          <w:bCs/>
-          <w:lang w:val="es-PE"/>
-        </w:rPr>
-      </w:pPr>
-      <w:r>
-        <w:rPr>
-          <w:b/>
-          <w:bCs/>
-          <w:lang w:val="es-PE"/>
-        </w:rPr>
-        <w:t>Ejemplo de Código</w:t>
-      </w:r>
-    </w:p>
-    <w:p>
-      <w:pPr>
-        <w:rPr>
-          <w:lang w:val="es-PE"/>
-        </w:rPr>
-      </w:pPr>
-      <w:r>
-        <w:rPr>
-          <w:lang w:val="es-PE"/>
-        </w:rPr>
-        <w:t xml:space="preserve">A </w:t>
-      </w:r>
-      <w:proofErr w:type="gramStart"/>
-      <w:r>
-        <w:rPr>
-          <w:lang w:val="es-PE"/>
-        </w:rPr>
-        <w:t>continuación</w:t>
-      </w:r>
-      <w:proofErr w:type="gramEnd"/>
-      <w:r>
-        <w:rPr>
-          <w:lang w:val="es-PE"/>
-        </w:rPr>
-        <w:t xml:space="preserve"> se muestra un ejemplo de cómo se puede utilizar </w:t>
-      </w:r>
-      <w:r>
-        <w:rPr>
-          <w:b/>
-          <w:bCs/>
-          <w:lang w:val="es-PE"/>
-        </w:rPr>
-        <w:t>TensorFlow.js</w:t>
+        <w:br/>
+        <w:t>Dependencias:</w:t>
       </w:r>
       <w:r>
         <w:rPr>
           <w:lang w:val="es-PE"/>
         </w:rPr>
-        <w:t xml:space="preserve"> para crear un modelo de recomendaciones:</w:t>
-      </w:r>
-    </w:p>
-    <w:p>
-      <w:pPr>
-        <w:rPr>
-          <w:lang w:val="es-PE"/>
-        </w:rPr>
-      </w:pPr>
-      <w:proofErr w:type="spellStart"/>
-      <w:r>
-        <w:rPr>
-          <w:lang w:val="es-PE"/>
-        </w:rPr>
-        <w:t>javascript</w:t>
-      </w:r>
-      <w:proofErr w:type="spellEnd"/>
-    </w:p>
-    <w:p>
-      <w:pPr>
-        <w:rPr>
-          <w:lang w:val="es-PE"/>
-        </w:rPr>
-      </w:pPr>
-      <w:r>
-        <w:rPr>
-          <w:lang w:val="es-PE"/>
-        </w:rPr>
-        <w:t>Copiar código</w:t>
-      </w:r>
-    </w:p>
-    <w:p>
-      <w:pPr>
-        <w:rPr>
-          <w:lang w:val="es-PE"/>
-        </w:rPr>
-      </w:pPr>
-      <w:proofErr w:type="spellStart"/>
-      <w:r>
-        <w:rPr>
-          <w:lang w:val="es-PE"/>
-        </w:rPr>
-        <w:t>import</w:t>
-      </w:r>
-      <w:proofErr w:type="spellEnd"/>
-      <w:r>
-        <w:rPr>
-          <w:lang w:val="es-PE"/>
-        </w:rPr>
-        <w:t xml:space="preserve"> * as </w:t>
-      </w:r>
-      <w:proofErr w:type="spellStart"/>
-      <w:r>
-        <w:rPr>
-          <w:lang w:val="es-PE"/>
-        </w:rPr>
-        <w:t>tf</w:t>
-      </w:r>
-      <w:proofErr w:type="spellEnd"/>
-      <w:r>
-        <w:rPr>
-          <w:lang w:val="es-PE"/>
-        </w:rPr>
-        <w:t xml:space="preserve"> </w:t>
-      </w:r>
-      <w:proofErr w:type="spellStart"/>
-      <w:r>
-        <w:rPr>
-          <w:lang w:val="es-PE"/>
-        </w:rPr>
-        <w:t>from</w:t>
-      </w:r>
-      <w:proofErr w:type="spellEnd"/>
-      <w:r>
-        <w:rPr>
-          <w:lang w:val="es-PE"/>
-        </w:rPr>
-        <w:t xml:space="preserve"> '@</w:t>
-      </w:r>
-      <w:proofErr w:type="spellStart"/>
-      <w:r>
-        <w:rPr>
-          <w:lang w:val="es-PE"/>
-        </w:rPr>
-        <w:t>tensorflow</w:t>
-      </w:r>
-      <w:proofErr w:type="spellEnd"/>
-      <w:r>
-        <w:rPr>
-          <w:lang w:val="es-PE"/>
-        </w:rPr>
-        <w:t>/</w:t>
-      </w:r>
-      <w:proofErr w:type="spellStart"/>
-      <w:r>
-        <w:rPr>
-          <w:lang w:val="es-PE"/>
-        </w:rPr>
-        <w:t>tfjs</w:t>
-      </w:r>
-      <w:proofErr w:type="spellEnd"/>
-      <w:r>
-        <w:rPr>
-          <w:lang w:val="es-PE"/>
-        </w:rPr>
-        <w:t>';</w:t>
-      </w:r>
-    </w:p>
-    <w:p>
-      <w:pPr>
-        <w:rPr>
-          <w:lang w:val="es-PE"/>
-        </w:rPr>
-      </w:pPr>
-    </w:p>
-    <w:p>
-      <w:pPr>
-        <w:rPr>
-          <w:lang w:val="es-PE"/>
-        </w:rPr>
-      </w:pPr>
-      <w:r>
-        <w:rPr>
-          <w:lang w:val="es-PE"/>
-        </w:rPr>
-        <w:t>// Definir el modelo</w:t>
-      </w:r>
-    </w:p>
-    <w:p>
-      <w:pPr>
-        <w:rPr>
-          <w:lang w:val="es-PE"/>
-        </w:rPr>
-      </w:pPr>
-      <w:proofErr w:type="spellStart"/>
-      <w:r>
-        <w:rPr>
-          <w:lang w:val="es-PE"/>
-        </w:rPr>
-        <w:t>const</w:t>
-      </w:r>
-      <w:proofErr w:type="spellEnd"/>
-      <w:r>
-        <w:rPr>
-          <w:lang w:val="es-PE"/>
-        </w:rPr>
-        <w:t xml:space="preserve"> </w:t>
-      </w:r>
-      <w:proofErr w:type="spellStart"/>
-      <w:r>
-        <w:rPr>
-          <w:lang w:val="es-PE"/>
-        </w:rPr>
-        <w:t>model</w:t>
-      </w:r>
-      <w:proofErr w:type="spellEnd"/>
-      <w:r>
-        <w:rPr>
-          <w:lang w:val="es-PE"/>
-        </w:rPr>
-        <w:t xml:space="preserve"> = </w:t>
-      </w:r>
-      <w:proofErr w:type="spellStart"/>
-      <w:proofErr w:type="gramStart"/>
-      <w:r>
-        <w:rPr>
-          <w:lang w:val="es-PE"/>
-        </w:rPr>
-        <w:t>tf.sequential</w:t>
-      </w:r>
-      <w:proofErr w:type="spellEnd"/>
-      <w:proofErr w:type="gramEnd"/>
-      <w:r>
-        <w:rPr>
-          <w:lang w:val="es-PE"/>
-        </w:rPr>
-        <w:t>();</w:t>
-      </w:r>
-    </w:p>
-    <w:p>
-      <w:pPr>
-        <w:rPr>
-          <w:lang w:val="es-PE"/>
-        </w:rPr>
-      </w:pPr>
-      <w:proofErr w:type="spellStart"/>
-      <w:proofErr w:type="gramStart"/>
-      <w:r>
-        <w:rPr>
-          <w:lang w:val="es-PE"/>
-        </w:rPr>
-        <w:t>model.add</w:t>
-      </w:r>
-      <w:proofErr w:type="spellEnd"/>
-      <w:r>
-        <w:rPr>
-          <w:lang w:val="es-PE"/>
-        </w:rPr>
-        <w:t>(</w:t>
-      </w:r>
-      <w:proofErr w:type="spellStart"/>
-      <w:proofErr w:type="gramEnd"/>
-      <w:r>
-        <w:rPr>
-          <w:lang w:val="es-PE"/>
-        </w:rPr>
-        <w:t>tf.layers.dense</w:t>
-      </w:r>
-      <w:proofErr w:type="spellEnd"/>
-      <w:r>
-        <w:rPr>
-          <w:lang w:val="es-PE"/>
-        </w:rPr>
-        <w:t xml:space="preserve">({ </w:t>
-      </w:r>
-      <w:proofErr w:type="spellStart"/>
-      <w:r>
-        <w:rPr>
-          <w:lang w:val="es-PE"/>
-        </w:rPr>
-        <w:t>units</w:t>
-      </w:r>
-      <w:proofErr w:type="spellEnd"/>
-      <w:r>
-        <w:rPr>
-          <w:lang w:val="es-PE"/>
-        </w:rPr>
-        <w:t xml:space="preserve">: 32, </w:t>
-      </w:r>
-      <w:proofErr w:type="spellStart"/>
-      <w:r>
-        <w:rPr>
-          <w:lang w:val="es-PE"/>
-        </w:rPr>
-        <w:t>activation</w:t>
-      </w:r>
-      <w:proofErr w:type="spellEnd"/>
-      <w:r>
-        <w:rPr>
-          <w:lang w:val="es-PE"/>
-        </w:rPr>
-        <w:t>: '</w:t>
-      </w:r>
-      <w:proofErr w:type="spellStart"/>
-      <w:r>
-        <w:rPr>
-          <w:lang w:val="es-PE"/>
-        </w:rPr>
-        <w:t>relu</w:t>
-      </w:r>
-      <w:proofErr w:type="spellEnd"/>
-      <w:r>
-        <w:rPr>
-          <w:lang w:val="es-PE"/>
-        </w:rPr>
-        <w:t xml:space="preserve">', </w:t>
-      </w:r>
-      <w:proofErr w:type="spellStart"/>
-      <w:r>
-        <w:rPr>
-          <w:lang w:val="es-PE"/>
-        </w:rPr>
-        <w:t>inputShape</w:t>
-      </w:r>
-      <w:proofErr w:type="spellEnd"/>
-      <w:r>
-        <w:rPr>
-          <w:lang w:val="es-PE"/>
-        </w:rPr>
-        <w:t>: [</w:t>
-      </w:r>
-      <w:proofErr w:type="spellStart"/>
-      <w:r>
-        <w:rPr>
-          <w:lang w:val="es-PE"/>
-        </w:rPr>
-        <w:t>inputFeatures</w:t>
-      </w:r>
-      <w:proofErr w:type="spellEnd"/>
-      <w:r>
-        <w:rPr>
-          <w:lang w:val="es-PE"/>
-        </w:rPr>
-        <w:t>] }));</w:t>
-      </w:r>
-    </w:p>
-    <w:p>
-      <w:pPr>
-        <w:rPr>
-          <w:lang w:val="es-PE"/>
-        </w:rPr>
-      </w:pPr>
-      <w:proofErr w:type="spellStart"/>
-      <w:proofErr w:type="gramStart"/>
-      <w:r>
-        <w:rPr>
-          <w:lang w:val="es-PE"/>
-        </w:rPr>
-        <w:t>model.add</w:t>
-      </w:r>
-      <w:proofErr w:type="spellEnd"/>
-      <w:r>
-        <w:rPr>
-          <w:lang w:val="es-PE"/>
-        </w:rPr>
-        <w:t>(</w:t>
-      </w:r>
-      <w:proofErr w:type="spellStart"/>
-      <w:proofErr w:type="gramEnd"/>
-      <w:r>
-        <w:rPr>
-          <w:lang w:val="es-PE"/>
-        </w:rPr>
-        <w:t>tf.layers.dense</w:t>
-      </w:r>
-      <w:proofErr w:type="spellEnd"/>
-      <w:r>
-        <w:rPr>
-          <w:lang w:val="es-PE"/>
-        </w:rPr>
-        <w:t xml:space="preserve">({ </w:t>
-      </w:r>
-      <w:proofErr w:type="spellStart"/>
-      <w:r>
-        <w:rPr>
-          <w:lang w:val="es-PE"/>
-        </w:rPr>
-        <w:t>units</w:t>
-      </w:r>
-      <w:proofErr w:type="spellEnd"/>
-      <w:r>
-        <w:rPr>
-          <w:lang w:val="es-PE"/>
-        </w:rPr>
-        <w:t xml:space="preserve">: 1, </w:t>
-      </w:r>
-      <w:proofErr w:type="spellStart"/>
-      <w:r>
-        <w:rPr>
-          <w:lang w:val="es-PE"/>
-        </w:rPr>
-        <w:t>activation</w:t>
-      </w:r>
-      <w:proofErr w:type="spellEnd"/>
-      <w:r>
-        <w:rPr>
-          <w:lang w:val="es-PE"/>
-        </w:rPr>
-        <w:t>: 'linear' }));</w:t>
-      </w:r>
-    </w:p>
-    <w:p>
-      <w:pPr>
-        <w:rPr>
-          <w:lang w:val="es-PE"/>
-        </w:rPr>
-      </w:pPr>
-    </w:p>
-    <w:p>
-      <w:pPr>
-        <w:rPr>
-          <w:lang w:val="es-PE"/>
-        </w:rPr>
-      </w:pPr>
-      <w:r>
-        <w:rPr>
-          <w:lang w:val="es-PE"/>
-        </w:rPr>
-        <w:t>// Compilar el modelo</w:t>
-      </w:r>
-    </w:p>
-    <w:p>
-      <w:pPr>
-        <w:rPr>
-          <w:lang w:val="es-PE"/>
-        </w:rPr>
-      </w:pPr>
-      <w:proofErr w:type="spellStart"/>
-      <w:proofErr w:type="gramStart"/>
-      <w:r>
-        <w:rPr>
-          <w:lang w:val="es-PE"/>
-        </w:rPr>
-        <w:t>model.compile</w:t>
-      </w:r>
-      <w:proofErr w:type="spellEnd"/>
-      <w:proofErr w:type="gramEnd"/>
-      <w:r>
-        <w:rPr>
-          <w:lang w:val="es-PE"/>
-        </w:rPr>
-        <w:t xml:space="preserve">({ </w:t>
-      </w:r>
-      <w:proofErr w:type="spellStart"/>
-      <w:r>
-        <w:rPr>
-          <w:lang w:val="es-PE"/>
-        </w:rPr>
-        <w:t>optimizer</w:t>
-      </w:r>
-      <w:proofErr w:type="spellEnd"/>
-      <w:r>
-        <w:rPr>
-          <w:lang w:val="es-PE"/>
-        </w:rPr>
-        <w:t>: '</w:t>
-      </w:r>
-      <w:proofErr w:type="spellStart"/>
-      <w:r>
-        <w:rPr>
-          <w:lang w:val="es-PE"/>
-        </w:rPr>
-        <w:t>adam</w:t>
-      </w:r>
-      <w:proofErr w:type="spellEnd"/>
-      <w:r>
-        <w:rPr>
-          <w:lang w:val="es-PE"/>
-        </w:rPr>
-        <w:t xml:space="preserve">', </w:t>
-      </w:r>
-      <w:proofErr w:type="spellStart"/>
-      <w:r>
-        <w:rPr>
-          <w:lang w:val="es-PE"/>
-        </w:rPr>
-        <w:t>loss</w:t>
-      </w:r>
-      <w:proofErr w:type="spellEnd"/>
-      <w:r>
-        <w:rPr>
-          <w:lang w:val="es-PE"/>
-        </w:rPr>
-        <w:t>: '</w:t>
-      </w:r>
-      <w:proofErr w:type="spellStart"/>
-      <w:r>
-        <w:rPr>
-          <w:lang w:val="es-PE"/>
-        </w:rPr>
-        <w:t>meanSquaredError</w:t>
-      </w:r>
-      <w:proofErr w:type="spellEnd"/>
-      <w:r>
-        <w:rPr>
-          <w:lang w:val="es-PE"/>
-        </w:rPr>
-        <w:t>' });</w:t>
-      </w:r>
-    </w:p>
-    <w:p>
-      <w:pPr>
-        <w:rPr>
-          <w:lang w:val="es-PE"/>
-        </w:rPr>
-      </w:pPr>
-    </w:p>
-    <w:p>
-      <w:pPr>
-        <w:rPr>
-          <w:lang w:val="es-PE"/>
-        </w:rPr>
-      </w:pPr>
-      <w:r>
-        <w:rPr>
-          <w:lang w:val="es-PE"/>
-        </w:rPr>
-        <w:t>// Entrenar el modelo</w:t>
-      </w:r>
-    </w:p>
-    <w:p>
-      <w:pPr>
-        <w:rPr>
-          <w:lang w:val="es-PE"/>
-        </w:rPr>
-      </w:pPr>
-      <w:proofErr w:type="spellStart"/>
-      <w:r>
-        <w:rPr>
-          <w:lang w:val="es-PE"/>
-        </w:rPr>
-        <w:t>async</w:t>
-      </w:r>
-      <w:proofErr w:type="spellEnd"/>
-      <w:r>
-        <w:rPr>
-          <w:lang w:val="es-PE"/>
-        </w:rPr>
-        <w:t xml:space="preserve"> </w:t>
-      </w:r>
-      <w:proofErr w:type="spellStart"/>
-      <w:r>
-        <w:rPr>
-          <w:lang w:val="es-PE"/>
-        </w:rPr>
-        <w:t>function</w:t>
-      </w:r>
-      <w:proofErr w:type="spellEnd"/>
-      <w:r>
-        <w:rPr>
-          <w:lang w:val="es-PE"/>
-        </w:rPr>
-        <w:t xml:space="preserve"> </w:t>
-      </w:r>
-      <w:proofErr w:type="spellStart"/>
-      <w:r>
-        <w:rPr>
-          <w:lang w:val="es-PE"/>
-        </w:rPr>
-        <w:t>trainModel</w:t>
-      </w:r>
-      <w:proofErr w:type="spellEnd"/>
-      <w:r>
-        <w:rPr>
-          <w:lang w:val="es-PE"/>
-        </w:rPr>
-        <w:t>(data) {</w:t>
-      </w:r>
-    </w:p>
-    <w:p>
-      <w:pPr>
-        <w:rPr>
-          <w:lang w:val="es-PE"/>
-        </w:rPr>
-      </w:pPr>
-      <w:r>
-        <w:rPr>
-          <w:lang w:val="es-PE"/>
-        </w:rPr>
-        <w:t xml:space="preserve">  </w:t>
-      </w:r>
-      <w:proofErr w:type="spellStart"/>
-      <w:r>
-        <w:rPr>
-          <w:lang w:val="es-PE"/>
-        </w:rPr>
-        <w:t>const</w:t>
-      </w:r>
-      <w:proofErr w:type="spellEnd"/>
-      <w:r>
-        <w:rPr>
-          <w:lang w:val="es-PE"/>
-        </w:rPr>
-        <w:t xml:space="preserve"> </w:t>
-      </w:r>
-      <w:proofErr w:type="gramStart"/>
-      <w:r>
-        <w:rPr>
-          <w:lang w:val="es-PE"/>
-        </w:rPr>
-        <w:t>{ inputs</w:t>
-      </w:r>
-      <w:proofErr w:type="gramEnd"/>
-      <w:r>
-        <w:rPr>
-          <w:lang w:val="es-PE"/>
-        </w:rPr>
-        <w:t xml:space="preserve">, </w:t>
-      </w:r>
-      <w:proofErr w:type="spellStart"/>
-      <w:r>
-        <w:rPr>
-          <w:lang w:val="es-PE"/>
-        </w:rPr>
-        <w:t>labels</w:t>
-      </w:r>
-      <w:proofErr w:type="spellEnd"/>
-      <w:r>
-        <w:rPr>
-          <w:lang w:val="es-PE"/>
-        </w:rPr>
-        <w:t xml:space="preserve"> } = data;</w:t>
-      </w:r>
-    </w:p>
-    <w:p>
-      <w:pPr>
-        <w:rPr>
-          <w:lang w:val="es-PE"/>
-        </w:rPr>
-      </w:pPr>
-      <w:r>
-        <w:rPr>
-          <w:lang w:val="es-PE"/>
-        </w:rPr>
-        <w:t xml:space="preserve">  </w:t>
-      </w:r>
-      <w:proofErr w:type="spellStart"/>
-      <w:r>
-        <w:rPr>
-          <w:lang w:val="es-PE"/>
-        </w:rPr>
-        <w:t>await</w:t>
-      </w:r>
-      <w:proofErr w:type="spellEnd"/>
-      <w:r>
-        <w:rPr>
-          <w:lang w:val="es-PE"/>
-        </w:rPr>
-        <w:t xml:space="preserve"> </w:t>
-      </w:r>
-      <w:proofErr w:type="spellStart"/>
-      <w:proofErr w:type="gramStart"/>
-      <w:r>
-        <w:rPr>
-          <w:lang w:val="es-PE"/>
-        </w:rPr>
-        <w:t>model.fit</w:t>
-      </w:r>
-      <w:proofErr w:type="spellEnd"/>
-      <w:r>
-        <w:rPr>
-          <w:lang w:val="es-PE"/>
-        </w:rPr>
-        <w:t>(</w:t>
-      </w:r>
-      <w:proofErr w:type="gramEnd"/>
-      <w:r>
-        <w:rPr>
-          <w:lang w:val="es-PE"/>
-        </w:rPr>
-        <w:t xml:space="preserve">inputs, </w:t>
-      </w:r>
-      <w:proofErr w:type="spellStart"/>
-      <w:r>
-        <w:rPr>
-          <w:lang w:val="es-PE"/>
-        </w:rPr>
-        <w:t>labels</w:t>
-      </w:r>
-      <w:proofErr w:type="spellEnd"/>
-      <w:r>
-        <w:rPr>
-          <w:lang w:val="es-PE"/>
-        </w:rPr>
-        <w:t>, {</w:t>
-      </w:r>
-    </w:p>
-    <w:p>
-      <w:pPr>
-        <w:rPr>
-          <w:lang w:val="es-PE"/>
-        </w:rPr>
-      </w:pPr>
-      <w:r>
-        <w:rPr>
-          <w:lang w:val="es-PE"/>
-        </w:rPr>
-        <w:t xml:space="preserve">    </w:t>
-      </w:r>
-      <w:proofErr w:type="spellStart"/>
-      <w:r>
-        <w:rPr>
-          <w:lang w:val="es-PE"/>
-        </w:rPr>
-        <w:t>epochs</w:t>
-      </w:r>
-      <w:proofErr w:type="spellEnd"/>
-      <w:r>
-        <w:rPr>
-          <w:lang w:val="es-PE"/>
-        </w:rPr>
-        <w:t>: 50,</w:t>
-      </w:r>
-    </w:p>
-    <w:p>
-      <w:pPr>
-        <w:rPr>
-          <w:lang w:val="es-PE"/>
-        </w:rPr>
-      </w:pPr>
-      <w:r>
-        <w:rPr>
-          <w:lang w:val="es-PE"/>
-        </w:rPr>
-        <w:t xml:space="preserve">    </w:t>
-      </w:r>
-      <w:proofErr w:type="spellStart"/>
-      <w:r>
-        <w:rPr>
-          <w:lang w:val="es-PE"/>
-        </w:rPr>
-        <w:t>batchSize</w:t>
-      </w:r>
-      <w:proofErr w:type="spellEnd"/>
-      <w:r>
-        <w:rPr>
-          <w:lang w:val="es-PE"/>
-        </w:rPr>
-        <w:t>: 32,</w:t>
-      </w:r>
-    </w:p>
-    <w:p>
-      <w:pPr>
-        <w:rPr>
-          <w:lang w:val="es-PE"/>
-        </w:rPr>
-      </w:pPr>
-      <w:r>
-        <w:rPr>
-          <w:lang w:val="es-PE"/>
-        </w:rPr>
-        <w:lastRenderedPageBreak/>
-        <w:t xml:space="preserve">  });</w:t>
-      </w:r>
-    </w:p>
-    <w:p>
-      <w:pPr>
-        <w:rPr>
-          <w:lang w:val="es-PE"/>
-        </w:rPr>
-      </w:pPr>
-      <w:r>
-        <w:rPr>
-          <w:lang w:val="es-PE"/>
-        </w:rPr>
-        <w:t>}</w:t>
-      </w:r>
-    </w:p>
-    <w:p>
-      <w:pPr>
-        <w:rPr>
-          <w:lang w:val="es-PE"/>
-        </w:rPr>
-      </w:pPr>
-    </w:p>
-    <w:p>
-      <w:pPr>
-        <w:rPr>
-          <w:lang w:val="es-PE"/>
-        </w:rPr>
-      </w:pPr>
-      <w:r>
-        <w:rPr>
-          <w:lang w:val="es-PE"/>
-        </w:rPr>
-        <w:t>// Predecir recomendaciones</w:t>
-      </w:r>
-    </w:p>
-    <w:p>
-      <w:pPr>
-        <w:rPr>
-          <w:lang w:val="es-PE"/>
-        </w:rPr>
-      </w:pPr>
-      <w:proofErr w:type="spellStart"/>
-      <w:r>
-        <w:rPr>
-          <w:lang w:val="es-PE"/>
-        </w:rPr>
-        <w:t>async</w:t>
-      </w:r>
-      <w:proofErr w:type="spellEnd"/>
-      <w:r>
-        <w:rPr>
-          <w:lang w:val="es-PE"/>
-        </w:rPr>
-        <w:t xml:space="preserve"> </w:t>
-      </w:r>
-      <w:proofErr w:type="spellStart"/>
-      <w:r>
-        <w:rPr>
-          <w:lang w:val="es-PE"/>
-        </w:rPr>
-        <w:t>function</w:t>
-      </w:r>
-      <w:proofErr w:type="spellEnd"/>
-      <w:r>
-        <w:rPr>
-          <w:lang w:val="es-PE"/>
-        </w:rPr>
-        <w:t xml:space="preserve"> </w:t>
-      </w:r>
-      <w:proofErr w:type="spellStart"/>
-      <w:r>
-        <w:rPr>
-          <w:lang w:val="es-PE"/>
-        </w:rPr>
-        <w:t>predict</w:t>
-      </w:r>
-      <w:proofErr w:type="spellEnd"/>
-      <w:r>
-        <w:rPr>
-          <w:lang w:val="es-PE"/>
-        </w:rPr>
-        <w:t>(</w:t>
-      </w:r>
-      <w:proofErr w:type="spellStart"/>
-      <w:r>
-        <w:rPr>
-          <w:lang w:val="es-PE"/>
-        </w:rPr>
-        <w:t>inputData</w:t>
-      </w:r>
-      <w:proofErr w:type="spellEnd"/>
-      <w:r>
-        <w:rPr>
-          <w:lang w:val="es-PE"/>
-        </w:rPr>
-        <w:t>) {</w:t>
-      </w:r>
-    </w:p>
-    <w:p>
-      <w:pPr>
-        <w:rPr>
-          <w:lang w:val="es-PE"/>
-        </w:rPr>
-      </w:pPr>
-      <w:r>
-        <w:rPr>
-          <w:lang w:val="es-PE"/>
-        </w:rPr>
-        <w:t xml:space="preserve">  </w:t>
-      </w:r>
-      <w:proofErr w:type="spellStart"/>
-      <w:r>
-        <w:rPr>
-          <w:lang w:val="es-PE"/>
-        </w:rPr>
-        <w:t>const</w:t>
-      </w:r>
-      <w:proofErr w:type="spellEnd"/>
-      <w:r>
-        <w:rPr>
-          <w:lang w:val="es-PE"/>
-        </w:rPr>
-        <w:t xml:space="preserve"> </w:t>
-      </w:r>
-      <w:proofErr w:type="spellStart"/>
-      <w:r>
-        <w:rPr>
-          <w:lang w:val="es-PE"/>
-        </w:rPr>
-        <w:t>prediction</w:t>
-      </w:r>
-      <w:proofErr w:type="spellEnd"/>
-      <w:r>
-        <w:rPr>
-          <w:lang w:val="es-PE"/>
-        </w:rPr>
-        <w:t xml:space="preserve"> = </w:t>
-      </w:r>
-      <w:proofErr w:type="spellStart"/>
-      <w:proofErr w:type="gramStart"/>
-      <w:r>
-        <w:rPr>
-          <w:lang w:val="es-PE"/>
-        </w:rPr>
-        <w:t>model.predict</w:t>
-      </w:r>
-      <w:proofErr w:type="spellEnd"/>
-      <w:proofErr w:type="gramEnd"/>
-      <w:r>
-        <w:rPr>
-          <w:lang w:val="es-PE"/>
-        </w:rPr>
-        <w:t>(tf.tensor2d([</w:t>
-      </w:r>
-      <w:proofErr w:type="spellStart"/>
-      <w:r>
-        <w:rPr>
-          <w:lang w:val="es-PE"/>
-        </w:rPr>
-        <w:t>inputData</w:t>
-      </w:r>
-      <w:proofErr w:type="spellEnd"/>
-      <w:r>
-        <w:rPr>
-          <w:lang w:val="es-PE"/>
-        </w:rPr>
-        <w:t xml:space="preserve">], [1, </w:t>
-      </w:r>
-      <w:proofErr w:type="spellStart"/>
-      <w:r>
-        <w:rPr>
-          <w:lang w:val="es-PE"/>
-        </w:rPr>
-        <w:t>inputFeatures</w:t>
-      </w:r>
-      <w:proofErr w:type="spellEnd"/>
-      <w:r>
-        <w:rPr>
-          <w:lang w:val="es-PE"/>
-        </w:rPr>
-        <w:t>]));</w:t>
-      </w:r>
-    </w:p>
-    <w:p>
-      <w:pPr>
-        <w:rPr>
-          <w:lang w:val="es-PE"/>
-        </w:rPr>
-      </w:pPr>
-      <w:r>
-        <w:rPr>
-          <w:lang w:val="es-PE"/>
-        </w:rPr>
-        <w:t xml:space="preserve">  </w:t>
-      </w:r>
-      <w:proofErr w:type="spellStart"/>
-      <w:r>
-        <w:rPr>
-          <w:lang w:val="es-PE"/>
-        </w:rPr>
-        <w:t>return</w:t>
-      </w:r>
-      <w:proofErr w:type="spellEnd"/>
-      <w:r>
-        <w:rPr>
-          <w:lang w:val="es-PE"/>
-        </w:rPr>
-        <w:t xml:space="preserve"> </w:t>
-      </w:r>
-      <w:proofErr w:type="spellStart"/>
-      <w:proofErr w:type="gramStart"/>
-      <w:r>
-        <w:rPr>
-          <w:lang w:val="es-PE"/>
-        </w:rPr>
-        <w:t>prediction.dataSync</w:t>
-      </w:r>
-      <w:proofErr w:type="spellEnd"/>
-      <w:proofErr w:type="gramEnd"/>
-      <w:r>
-        <w:rPr>
-          <w:lang w:val="es-PE"/>
-        </w:rPr>
-        <w:t>()[0];</w:t>
-      </w:r>
-    </w:p>
-    <w:p>
-      <w:pPr>
-        <w:rPr>
-          <w:lang w:val="es-PE"/>
-        </w:rPr>
-      </w:pPr>
-      <w:r>
-        <w:rPr>
-          <w:lang w:val="es-PE"/>
-        </w:rPr>
-        <w:t>}</w:t>
-      </w:r>
-    </w:p>
-    <w:p>
-      <w:pPr>
-        <w:rPr>
-          <w:b/>
-          <w:bCs/>
-          <w:lang w:val="es-PE"/>
-        </w:rPr>
-      </w:pPr>
-      <w:r>
-        <w:rPr>
-          <w:b/>
-          <w:bCs/>
-          <w:lang w:val="es-PE"/>
-        </w:rPr>
-        <w:t>Actualizaciones Recientes</w:t>
-      </w:r>
-    </w:p>
-    <w:p>
-      <w:pPr>
-        <w:numPr>
-          <w:ilvl w:val="0"/>
-          <w:numId w:val="34"/>
-        </w:numPr>
-        <w:rPr>
-          <w:lang w:val="es-PE"/>
-        </w:rPr>
-      </w:pPr>
-      <w:r>
-        <w:rPr>
-          <w:b/>
-          <w:bCs/>
-          <w:lang w:val="es-PE"/>
-        </w:rPr>
-        <w:t xml:space="preserve">Migración de HTML a </w:t>
-      </w:r>
-      <w:proofErr w:type="spellStart"/>
-      <w:r>
-        <w:rPr>
-          <w:b/>
-          <w:bCs/>
-          <w:lang w:val="es-PE"/>
-        </w:rPr>
-        <w:t>React</w:t>
-      </w:r>
-      <w:proofErr w:type="spellEnd"/>
-      <w:r>
-        <w:rPr>
-          <w:lang w:val="es-PE"/>
-        </w:rPr>
-        <w:t xml:space="preserve">: Se ha migrado la interfaz de HTML estático a componentes </w:t>
-      </w:r>
-      <w:r>
-        <w:rPr>
-          <w:b/>
-          <w:bCs/>
-          <w:lang w:val="es-PE"/>
-        </w:rPr>
-        <w:t>React.js</w:t>
+        <w:br/>
+        <w:t>- Instala las dependencias necesarias: React, Firebase, Chart.js, TensorFlow.js.</w:t>
       </w:r>
       <w:r>
         <w:rPr>
           <w:lang w:val="es-PE"/>
         </w:rPr>
-        <w:t>, permitiendo una mayor modularidad y flexibilidad en la construcción de la aplicación.</w:t>
-      </w:r>
-    </w:p>
-    <w:p>
-      <w:pPr>
-        <w:numPr>
-          <w:ilvl w:val="0"/>
-          <w:numId w:val="34"/>
-        </w:numPr>
-        <w:rPr>
-          <w:lang w:val="es-PE"/>
-        </w:rPr>
-      </w:pPr>
-      <w:r>
-        <w:rPr>
-          <w:b/>
-          <w:bCs/>
-          <w:lang w:val="es-PE"/>
-        </w:rPr>
-        <w:t xml:space="preserve">Consumo de </w:t>
-      </w:r>
-      <w:proofErr w:type="spellStart"/>
-      <w:r>
-        <w:rPr>
-          <w:b/>
-          <w:bCs/>
-          <w:lang w:val="es-PE"/>
-        </w:rPr>
-        <w:t>Trefle</w:t>
-      </w:r>
-      <w:proofErr w:type="spellEnd"/>
-      <w:r>
-        <w:rPr>
-          <w:b/>
-          <w:bCs/>
-          <w:lang w:val="es-PE"/>
-        </w:rPr>
-        <w:t xml:space="preserve"> API</w:t>
+        <w:br/>
       </w:r>
       <w:r>
         <w:rPr>
           <w:lang w:val="es-PE"/>
         </w:rPr>
-        <w:t xml:space="preserve">: Se implementó la integración con la API de </w:t>
-      </w:r>
-      <w:proofErr w:type="spellStart"/>
-      <w:r>
-        <w:rPr>
-          <w:lang w:val="es-PE"/>
-        </w:rPr>
-        <w:t>Trefle</w:t>
-      </w:r>
-      <w:proofErr w:type="spellEnd"/>
-      <w:r>
-        <w:rPr>
-          <w:lang w:val="es-PE"/>
-        </w:rPr>
-        <w:t xml:space="preserve"> para obtener datos de plantas en tiempo real, como sus nombres comunes y científicos, y las imágenes de las plantas.</w:t>
-      </w:r>
-    </w:p>
-    <w:p>
-      <w:pPr>
-        <w:numPr>
-          <w:ilvl w:val="0"/>
-          <w:numId w:val="34"/>
-        </w:numPr>
-        <w:rPr>
-          <w:lang w:val="es-PE"/>
-        </w:rPr>
-      </w:pPr>
-      <w:r>
-        <w:rPr>
-          <w:b/>
-          <w:bCs/>
-          <w:lang w:val="es-PE"/>
-        </w:rPr>
-        <w:t>Gestión de Errores y CORS</w:t>
+        <w:br/>
+        <w:t>Pruebas:</w:t>
       </w:r>
       <w:r>
         <w:rPr>
           <w:lang w:val="es-PE"/>
         </w:rPr>
-        <w:t>: Se manejaron los errores relacionados con CORS y problemas de autorización para asegurar que la API funcione correctamente en el entorno de desarrollo.</w:t>
+        <w:br/>
+        <w:t>- Utiliza dataUploader.js para simular datos y verifica el correcto funcionamiento de los componentes.</w:t>
       </w:r>
     </w:p>
-    <w:p/>
+    <w:p>
+      <w:pPr>
+        <w:pStyle w:val="Ttulo1"/>
+        <w:rPr>
+          <w:lang w:val="es-PE"/>
+        </w:rPr>
+      </w:pPr>
+      <w:r>
+        <w:rPr>
+          <w:lang w:val="es-PE"/>
+        </w:rPr>
+        <w:t>4. Conclusión</w:t>
+      </w:r>
+    </w:p>
+    <w:p>
+      <w:pPr>
+        <w:rPr>
+          <w:lang w:val="es-PE"/>
+        </w:rPr>
+      </w:pPr>
+      <w:r>
+        <w:rPr>
+          <w:lang w:val="es-PE"/>
+        </w:rPr>
+        <w:t>Esta documentación proporciona una visión detallada de cada archivo en el proyecto, explicando su propósito y cómo interactúan entre sí. Con esta información, podrás mantener y extender la funcionalidad de tu aplicación web.</w:t>
+      </w:r>
+    </w:p>
+    <w:p>
+      <w:pPr>
+        <w:rPr>
+          <w:lang w:val="es-PE"/>
+        </w:rPr>
+      </w:pPr>
+    </w:p>
     <w:sectPr>
       <w:pgSz w:w="12240" w:h="15840"/>
       <w:pgMar w:top="1440" w:right="1800" w:bottom="1440" w:left="1800" w:header="720" w:footer="720" w:gutter="0"/>
@@ -6602,7 +4615,10 @@
   <w:style w:type="paragraph" w:default="1" w:styleId="Normal">
     <w:name w:val="Normal"/>
     <w:qFormat/>
-    <w:rsid w:val="00FC693F"/>
+    <w:rsid w:val="00635D84"/>
+    <w:rPr>
+      <w:rFonts w:ascii="Times New Roman" w:hAnsi="Times New Roman"/>
+    </w:rPr>
   </w:style>
   <w:style w:type="paragraph" w:styleId="Ttulo1">
     <w:name w:val="heading 1"/>
@@ -6619,7 +4635,7 @@
       <w:outlineLvl w:val="0"/>
     </w:pPr>
     <w:rPr>
-      <w:rFonts w:ascii="Times New Roman" w:eastAsiaTheme="majorEastAsia" w:hAnsi="Times New Roman" w:cstheme="majorBidi"/>
+      <w:rFonts w:eastAsiaTheme="majorEastAsia" w:cstheme="majorBidi"/>
       <w:b/>
       <w:bCs/>
       <w:sz w:val="28"/>
@@ -6634,7 +4650,7 @@
     <w:uiPriority w:val="9"/>
     <w:unhideWhenUsed/>
     <w:qFormat/>
-    <w:rsid w:val="00FC693F"/>
+    <w:rsid w:val="00635D84"/>
     <w:pPr>
       <w:keepNext/>
       <w:keepLines/>
@@ -6642,10 +4658,9 @@
       <w:outlineLvl w:val="1"/>
     </w:pPr>
     <w:rPr>
-      <w:rFonts w:asciiTheme="majorHAnsi" w:eastAsiaTheme="majorEastAsia" w:hAnsiTheme="majorHAnsi" w:cstheme="majorBidi"/>
+      <w:rFonts w:eastAsiaTheme="majorEastAsia" w:cstheme="majorBidi"/>
       <w:b/>
       <w:bCs/>
-      <w:color w:val="4F81BD" w:themeColor="accent1"/>
       <w:sz w:val="26"/>
       <w:szCs w:val="26"/>
     </w:rPr>
@@ -6910,12 +4925,11 @@
     <w:basedOn w:val="Fuentedeprrafopredeter"/>
     <w:link w:val="Ttulo2"/>
     <w:uiPriority w:val="9"/>
-    <w:rsid w:val="00FC693F"/>
+    <w:rsid w:val="00635D84"/>
     <w:rPr>
-      <w:rFonts w:asciiTheme="majorHAnsi" w:eastAsiaTheme="majorEastAsia" w:hAnsiTheme="majorHAnsi" w:cstheme="majorBidi"/>
+      <w:rFonts w:ascii="Times New Roman" w:eastAsiaTheme="majorEastAsia" w:hAnsi="Times New Roman" w:cstheme="majorBidi"/>
       <w:b/>
       <w:bCs/>
-      <w:color w:val="4F81BD" w:themeColor="accent1"/>
       <w:sz w:val="26"/>
       <w:szCs w:val="26"/>
     </w:rPr>
@@ -6940,7 +4954,7 @@
     <w:link w:val="TtuloCar"/>
     <w:uiPriority w:val="10"/>
     <w:qFormat/>
-    <w:rsid w:val="00FC693F"/>
+    <w:rsid w:val="00635D84"/>
     <w:pPr>
       <w:pBdr>
         <w:bottom w:val="single" w:sz="8" w:space="4" w:color="4F81BD" w:themeColor="accent1"/>
@@ -6949,8 +4963,7 @@
       <w:contextualSpacing/>
     </w:pPr>
     <w:rPr>
-      <w:rFonts w:asciiTheme="majorHAnsi" w:eastAsiaTheme="majorEastAsia" w:hAnsiTheme="majorHAnsi" w:cstheme="majorBidi"/>
-      <w:color w:val="17365D" w:themeColor="text2" w:themeShade="BF"/>
+      <w:rFonts w:eastAsiaTheme="majorEastAsia" w:cstheme="majorBidi"/>
       <w:spacing w:val="5"/>
       <w:kern w:val="28"/>
       <w:sz w:val="52"/>
@@ -6962,10 +4975,9 @@
     <w:basedOn w:val="Fuentedeprrafopredeter"/>
     <w:link w:val="Ttulo"/>
     <w:uiPriority w:val="10"/>
-    <w:rsid w:val="00FC693F"/>
+    <w:rsid w:val="00635D84"/>
     <w:rPr>
-      <w:rFonts w:asciiTheme="majorHAnsi" w:eastAsiaTheme="majorEastAsia" w:hAnsiTheme="majorHAnsi" w:cstheme="majorBidi"/>
-      <w:color w:val="17365D" w:themeColor="text2" w:themeShade="BF"/>
+      <w:rFonts w:ascii="Times New Roman" w:eastAsiaTheme="majorEastAsia" w:hAnsi="Times New Roman" w:cstheme="majorBidi"/>
       <w:spacing w:val="5"/>
       <w:kern w:val="28"/>
       <w:sz w:val="52"/>

</xml_diff>